<commit_message>
Added more acceptance tests and intentional bugs
</commit_message>
<xml_diff>
--- a/Docs a parte/(Nuestro) Enviado dia 3 de mayo/Acceptance test (Acme-Rookies).docx
+++ b/Docs a parte/(Nuestro) Enviado dia 3 de mayo/Acceptance test (Acme-Rookies).docx
@@ -26,8 +26,16 @@
       <w:pPr>
         <w:pStyle w:val="Notes"/>
         <w:jc w:val="both"/>
-      </w:pPr>
-      <w:r>
+        <w:rPr>
+          <w:rFonts w:asciiTheme="minorHAnsi" w:hAnsiTheme="minorHAnsi" w:cstheme="minorHAnsi"/>
+          <w:i w:val="0"/>
+        </w:rPr>
+      </w:pPr>
+      <w:r>
+        <w:rPr>
+          <w:rFonts w:asciiTheme="minorHAnsi" w:hAnsiTheme="minorHAnsi" w:cstheme="minorHAnsi"/>
+          <w:i w:val="0"/>
+        </w:rPr>
         <w:t>In this document we provide all acceptance tests required in D04 – Acceptance testing lesson.</w:t>
       </w:r>
     </w:p>
@@ -117,11 +125,23 @@
               <w:pStyle w:val="Notes"/>
               <w:jc w:val="both"/>
               <w:cnfStyle w:val="000000100000" w:firstRow="0" w:lastRow="0" w:firstColumn="0" w:lastColumn="0" w:oddVBand="0" w:evenVBand="0" w:oddHBand="1" w:evenHBand="0" w:firstRowFirstColumn="0" w:firstRowLastColumn="0" w:lastRowFirstColumn="0" w:lastRowLastColumn="0"/>
-            </w:pPr>
-            <w:r>
+              <w:rPr>
+                <w:rFonts w:asciiTheme="minorHAnsi" w:hAnsiTheme="minorHAnsi" w:cstheme="minorHAnsi"/>
+                <w:i w:val="0"/>
+              </w:rPr>
+            </w:pPr>
+            <w:r>
+              <w:rPr>
+                <w:rFonts w:asciiTheme="minorHAnsi" w:hAnsiTheme="minorHAnsi" w:cstheme="minorHAnsi"/>
+                <w:i w:val="0"/>
+              </w:rPr>
               <w:t>G</w:t>
             </w:r>
             <w:r>
+              <w:rPr>
+                <w:rFonts w:asciiTheme="minorHAnsi" w:hAnsiTheme="minorHAnsi" w:cstheme="minorHAnsi"/>
+                <w:i w:val="0"/>
+              </w:rPr>
               <w:t>20</w:t>
             </w:r>
           </w:p>
@@ -167,32 +187,34 @@
               <w:jc w:val="both"/>
               <w:cnfStyle w:val="000000000000" w:firstRow="0" w:lastRow="0" w:firstColumn="0" w:lastColumn="0" w:oddVBand="0" w:evenVBand="0" w:oddHBand="0" w:evenHBand="0" w:firstRowFirstColumn="0" w:firstRowLastColumn="0" w:lastRowFirstColumn="0" w:lastRowLastColumn="0"/>
               <w:rPr>
+                <w:rFonts w:asciiTheme="minorHAnsi" w:hAnsiTheme="minorHAnsi" w:cstheme="minorHAnsi"/>
+                <w:i w:val="0"/>
                 <w:lang w:val="es-ES"/>
               </w:rPr>
             </w:pPr>
             <w:r>
               <w:rPr>
+                <w:rFonts w:asciiTheme="minorHAnsi" w:hAnsiTheme="minorHAnsi" w:cstheme="minorHAnsi"/>
+                <w:i w:val="0"/>
                 <w:lang w:val="es-ES"/>
               </w:rPr>
               <w:t>Candelario</w:t>
             </w:r>
             <w:r>
               <w:rPr>
+                <w:rFonts w:asciiTheme="minorHAnsi" w:hAnsiTheme="minorHAnsi" w:cstheme="minorHAnsi"/>
+                <w:i w:val="0"/>
                 <w:lang w:val="es-ES"/>
               </w:rPr>
               <w:t xml:space="preserve">, Luis; </w:t>
             </w:r>
             <w:r>
               <w:rPr>
+                <w:rFonts w:asciiTheme="minorHAnsi" w:hAnsiTheme="minorHAnsi" w:cstheme="minorHAnsi"/>
+                <w:i w:val="0"/>
                 <w:lang w:val="es-ES"/>
               </w:rPr>
-              <w:t>Carrasco</w:t>
-            </w:r>
-            <w:r>
-              <w:rPr>
-                <w:lang w:val="es-ES"/>
-              </w:rPr>
-              <w:t>, Antonio; Gil, Luis; Márquez, Francisco; Morales, Sergio; Moreno, Juan Manuel</w:t>
+              <w:t>Carrasco, Antonio; Gil, Luis; Márquez, Francisco; Morales, Sergio; Moreno, Juan Manuel</w:t>
             </w:r>
           </w:p>
         </w:tc>
@@ -270,8 +292,6 @@
           </w:tcPr>
           <w:p>
             <w:pPr>
-              <w:pStyle w:val="Notes"/>
-              <w:jc w:val="both"/>
               <w:cnfStyle w:val="000000000000" w:firstRow="0" w:lastRow="0" w:firstColumn="0" w:lastColumn="0" w:oddVBand="0" w:evenVBand="0" w:oddHBand="0" w:evenHBand="0" w:firstRowFirstColumn="0" w:firstRowLastColumn="0" w:lastRowFirstColumn="0" w:lastRowLastColumn="0"/>
             </w:pPr>
             <w:r>
@@ -323,8 +343,6 @@
           </w:tcPr>
           <w:p>
             <w:pPr>
-              <w:pStyle w:val="Notes"/>
-              <w:jc w:val="both"/>
               <w:cnfStyle w:val="000000100000" w:firstRow="0" w:lastRow="0" w:firstColumn="0" w:lastColumn="0" w:oddVBand="0" w:evenVBand="0" w:oddHBand="1" w:evenHBand="0" w:firstRowFirstColumn="0" w:firstRowLastColumn="0" w:lastRowFirstColumn="0" w:lastRowLastColumn="0"/>
               <w:rPr>
                 <w:lang w:val="es-ES"/>
@@ -504,8 +522,6 @@
           </w:tcPr>
           <w:p>
             <w:pPr>
-              <w:pStyle w:val="Notes"/>
-              <w:jc w:val="both"/>
               <w:cnfStyle w:val="000000100000" w:firstRow="0" w:lastRow="0" w:firstColumn="0" w:lastColumn="0" w:oddVBand="0" w:evenVBand="0" w:oddHBand="1" w:evenHBand="0" w:firstRowFirstColumn="0" w:firstRowLastColumn="0" w:lastRowFirstColumn="0" w:lastRowLastColumn="0"/>
               <w:rPr>
                 <w:lang w:val="es-ES"/>
@@ -568,8 +584,6 @@
           </w:tcPr>
           <w:p>
             <w:pPr>
-              <w:pStyle w:val="Notes"/>
-              <w:jc w:val="both"/>
               <w:cnfStyle w:val="000000000000" w:firstRow="0" w:lastRow="0" w:firstColumn="0" w:lastColumn="0" w:oddVBand="0" w:evenVBand="0" w:oddHBand="0" w:evenHBand="0" w:firstRowFirstColumn="0" w:firstRowLastColumn="0" w:lastRowFirstColumn="0" w:lastRowLastColumn="0"/>
               <w:rPr>
                 <w:lang w:val="es-ES"/>
@@ -680,6 +694,7 @@
           <w:docPartUnique/>
         </w:docPartObj>
       </w:sdtPr>
+      <w:sdtEndPr/>
       <w:sdtContent>
         <w:p>
           <w:pPr>
@@ -711,7 +726,7 @@
           <w:r>
             <w:fldChar w:fldCharType="separate"/>
           </w:r>
-          <w:hyperlink w:anchor="_Toc8226650" w:history="1">
+          <w:hyperlink w:anchor="_Toc8229841" w:history="1">
             <w:r>
               <w:rPr>
                 <w:rStyle w:val="Hipervnculo"/>
@@ -738,7 +753,7 @@
                 <w:noProof/>
                 <w:webHidden/>
               </w:rPr>
-              <w:instrText xml:space="preserve"> PAGEREF _Toc8226650 \h </w:instrText>
+              <w:instrText xml:space="preserve"> PAGEREF _Toc8229841 \h </w:instrText>
             </w:r>
             <w:r>
               <w:rPr>
@@ -781,7 +796,7 @@
               <w:lang w:val="es-ES" w:eastAsia="es-ES"/>
             </w:rPr>
           </w:pPr>
-          <w:hyperlink w:anchor="_Toc8226651" w:history="1">
+          <w:hyperlink w:anchor="_Toc8229842" w:history="1">
             <w:r>
               <w:rPr>
                 <w:rStyle w:val="Hipervnculo"/>
@@ -808,7 +823,7 @@
                 <w:noProof/>
                 <w:webHidden/>
               </w:rPr>
-              <w:instrText xml:space="preserve"> PAGEREF _Toc8226651 \h </w:instrText>
+              <w:instrText xml:space="preserve"> PAGEREF _Toc8229842 \h </w:instrText>
             </w:r>
             <w:r>
               <w:rPr>
@@ -851,7 +866,7 @@
               <w:lang w:val="es-ES" w:eastAsia="es-ES"/>
             </w:rPr>
           </w:pPr>
-          <w:hyperlink w:anchor="_Toc8226652" w:history="1">
+          <w:hyperlink w:anchor="_Toc8229843" w:history="1">
             <w:r>
               <w:rPr>
                 <w:rStyle w:val="Hipervnculo"/>
@@ -878,7 +893,7 @@
                 <w:noProof/>
                 <w:webHidden/>
               </w:rPr>
-              <w:instrText xml:space="preserve"> PAGEREF _Toc8226652 \h </w:instrText>
+              <w:instrText xml:space="preserve"> PAGEREF _Toc8229843 \h </w:instrText>
             </w:r>
             <w:r>
               <w:rPr>
@@ -921,7 +936,7 @@
               <w:lang w:val="es-ES" w:eastAsia="es-ES"/>
             </w:rPr>
           </w:pPr>
-          <w:hyperlink w:anchor="_Toc8226653" w:history="1">
+          <w:hyperlink w:anchor="_Toc8229844" w:history="1">
             <w:r>
               <w:rPr>
                 <w:rStyle w:val="Hipervnculo"/>
@@ -948,7 +963,7 @@
                 <w:noProof/>
                 <w:webHidden/>
               </w:rPr>
-              <w:instrText xml:space="preserve"> PAGEREF _Toc8226653 \h </w:instrText>
+              <w:instrText xml:space="preserve"> PAGEREF _Toc8229844 \h </w:instrText>
             </w:r>
             <w:r>
               <w:rPr>
@@ -991,7 +1006,7 @@
               <w:lang w:val="es-ES" w:eastAsia="es-ES"/>
             </w:rPr>
           </w:pPr>
-          <w:hyperlink w:anchor="_Toc8226654" w:history="1">
+          <w:hyperlink w:anchor="_Toc8229845" w:history="1">
             <w:r>
               <w:rPr>
                 <w:rStyle w:val="Hipervnculo"/>
@@ -1018,7 +1033,7 @@
                 <w:noProof/>
                 <w:webHidden/>
               </w:rPr>
-              <w:instrText xml:space="preserve"> PAGEREF _Toc8226654 \h </w:instrText>
+              <w:instrText xml:space="preserve"> PAGEREF _Toc8229845 \h </w:instrText>
             </w:r>
             <w:r>
               <w:rPr>
@@ -1061,7 +1076,7 @@
               <w:lang w:val="es-ES" w:eastAsia="es-ES"/>
             </w:rPr>
           </w:pPr>
-          <w:hyperlink w:anchor="_Toc8226655" w:history="1">
+          <w:hyperlink w:anchor="_Toc8229846" w:history="1">
             <w:r>
               <w:rPr>
                 <w:rStyle w:val="Hipervnculo"/>
@@ -1088,7 +1103,7 @@
                 <w:noProof/>
                 <w:webHidden/>
               </w:rPr>
-              <w:instrText xml:space="preserve"> PAGEREF _Toc8226655 \h </w:instrText>
+              <w:instrText xml:space="preserve"> PAGEREF _Toc8229846 \h </w:instrText>
             </w:r>
             <w:r>
               <w:rPr>
@@ -1131,7 +1146,7 @@
               <w:lang w:val="es-ES" w:eastAsia="es-ES"/>
             </w:rPr>
           </w:pPr>
-          <w:hyperlink w:anchor="_Toc8226656" w:history="1">
+          <w:hyperlink w:anchor="_Toc8229847" w:history="1">
             <w:r>
               <w:rPr>
                 <w:rStyle w:val="Hipervnculo"/>
@@ -1158,7 +1173,7 @@
                 <w:noProof/>
                 <w:webHidden/>
               </w:rPr>
-              <w:instrText xml:space="preserve"> PAGEREF _Toc8226656 \h </w:instrText>
+              <w:instrText xml:space="preserve"> PAGEREF _Toc8229847 \h </w:instrText>
             </w:r>
             <w:r>
               <w:rPr>
@@ -1201,7 +1216,7 @@
               <w:lang w:val="es-ES" w:eastAsia="es-ES"/>
             </w:rPr>
           </w:pPr>
-          <w:hyperlink w:anchor="_Toc8226657" w:history="1">
+          <w:hyperlink w:anchor="_Toc8229848" w:history="1">
             <w:r>
               <w:rPr>
                 <w:rStyle w:val="Hipervnculo"/>
@@ -1228,7 +1243,7 @@
                 <w:noProof/>
                 <w:webHidden/>
               </w:rPr>
-              <w:instrText xml:space="preserve"> PAGEREF _Toc8226657 \h </w:instrText>
+              <w:instrText xml:space="preserve"> PAGEREF _Toc8229848 \h </w:instrText>
             </w:r>
             <w:r>
               <w:rPr>
@@ -1271,7 +1286,7 @@
               <w:lang w:val="es-ES" w:eastAsia="es-ES"/>
             </w:rPr>
           </w:pPr>
-          <w:hyperlink w:anchor="_Toc8226658" w:history="1">
+          <w:hyperlink w:anchor="_Toc8229849" w:history="1">
             <w:r>
               <w:rPr>
                 <w:rStyle w:val="Hipervnculo"/>
@@ -1298,7 +1313,7 @@
                 <w:noProof/>
                 <w:webHidden/>
               </w:rPr>
-              <w:instrText xml:space="preserve"> PAGEREF _Toc8226658 \h </w:instrText>
+              <w:instrText xml:space="preserve"> PAGEREF _Toc8229849 \h </w:instrText>
             </w:r>
             <w:r>
               <w:rPr>
@@ -1341,7 +1356,7 @@
               <w:lang w:val="es-ES" w:eastAsia="es-ES"/>
             </w:rPr>
           </w:pPr>
-          <w:hyperlink w:anchor="_Toc8226659" w:history="1">
+          <w:hyperlink w:anchor="_Toc8229850" w:history="1">
             <w:r>
               <w:rPr>
                 <w:rStyle w:val="Hipervnculo"/>
@@ -1368,7 +1383,7 @@
                 <w:noProof/>
                 <w:webHidden/>
               </w:rPr>
-              <w:instrText xml:space="preserve"> PAGEREF _Toc8226659 \h </w:instrText>
+              <w:instrText xml:space="preserve"> PAGEREF _Toc8229850 \h </w:instrText>
             </w:r>
             <w:r>
               <w:rPr>
@@ -1411,7 +1426,7 @@
               <w:lang w:val="es-ES" w:eastAsia="es-ES"/>
             </w:rPr>
           </w:pPr>
-          <w:hyperlink w:anchor="_Toc8226660" w:history="1">
+          <w:hyperlink w:anchor="_Toc8229851" w:history="1">
             <w:r>
               <w:rPr>
                 <w:rStyle w:val="Hipervnculo"/>
@@ -1438,7 +1453,7 @@
                 <w:noProof/>
                 <w:webHidden/>
               </w:rPr>
-              <w:instrText xml:space="preserve"> PAGEREF _Toc8226660 \h </w:instrText>
+              <w:instrText xml:space="preserve"> PAGEREF _Toc8229851 \h </w:instrText>
             </w:r>
             <w:r>
               <w:rPr>
@@ -1481,7 +1496,7 @@
               <w:lang w:val="es-ES" w:eastAsia="es-ES"/>
             </w:rPr>
           </w:pPr>
-          <w:hyperlink w:anchor="_Toc8226661" w:history="1">
+          <w:hyperlink w:anchor="_Toc8229852" w:history="1">
             <w:r>
               <w:rPr>
                 <w:rStyle w:val="Hipervnculo"/>
@@ -1508,7 +1523,7 @@
                 <w:noProof/>
                 <w:webHidden/>
               </w:rPr>
-              <w:instrText xml:space="preserve"> PAGEREF _Toc8226661 \h </w:instrText>
+              <w:instrText xml:space="preserve"> PAGEREF _Toc8229852 \h </w:instrText>
             </w:r>
             <w:r>
               <w:rPr>
@@ -1551,7 +1566,7 @@
               <w:lang w:val="es-ES" w:eastAsia="es-ES"/>
             </w:rPr>
           </w:pPr>
-          <w:hyperlink w:anchor="_Toc8226662" w:history="1">
+          <w:hyperlink w:anchor="_Toc8229853" w:history="1">
             <w:r>
               <w:rPr>
                 <w:rStyle w:val="Hipervnculo"/>
@@ -1578,7 +1593,7 @@
                 <w:noProof/>
                 <w:webHidden/>
               </w:rPr>
-              <w:instrText xml:space="preserve"> PAGEREF _Toc8226662 \h </w:instrText>
+              <w:instrText xml:space="preserve"> PAGEREF _Toc8229853 \h </w:instrText>
             </w:r>
             <w:r>
               <w:rPr>
@@ -1621,7 +1636,7 @@
               <w:lang w:val="es-ES" w:eastAsia="es-ES"/>
             </w:rPr>
           </w:pPr>
-          <w:hyperlink w:anchor="_Toc8226663" w:history="1">
+          <w:hyperlink w:anchor="_Toc8229854" w:history="1">
             <w:r>
               <w:rPr>
                 <w:rStyle w:val="Hipervnculo"/>
@@ -1648,7 +1663,7 @@
                 <w:noProof/>
                 <w:webHidden/>
               </w:rPr>
-              <w:instrText xml:space="preserve"> PAGEREF _Toc8226663 \h </w:instrText>
+              <w:instrText xml:space="preserve"> PAGEREF _Toc8229854 \h </w:instrText>
             </w:r>
             <w:r>
               <w:rPr>
@@ -1717,7 +1732,7 @@
       <w:pPr>
         <w:pStyle w:val="Ttulo1"/>
       </w:pPr>
-      <w:bookmarkStart w:id="1" w:name="_Toc8226650"/>
+      <w:bookmarkStart w:id="1" w:name="_Toc8229841"/>
       <w:bookmarkEnd w:id="0"/>
       <w:r>
         <w:lastRenderedPageBreak/>
@@ -1734,11 +1749,6 @@
       </w:r>
     </w:p>
     <w:p>
-      <w:pPr>
-        <w:pStyle w:val="Notes"/>
-        <w:ind w:left="360"/>
-        <w:jc w:val="both"/>
-      </w:pPr>
       <w:r>
         <w:t>An auditor wishes to self-assign a position; he or she login into the system, clicks on ‘List’, clicks on ‘Positions’ and finally clicks on ‘Self-assign’ link of one position f</w:t>
       </w:r>
@@ -1758,10 +1768,6 @@
       </w:r>
     </w:p>
     <w:p>
-      <w:pPr>
-        <w:pStyle w:val="Notes"/>
-        <w:ind w:left="360"/>
-      </w:pPr>
       <w:r>
         <w:t>Login &gt; Main Menu &gt; List &gt; Positions &gt; Self-assign (Position list)</w:t>
       </w:r>
@@ -1871,7 +1877,6 @@
           </w:tcPr>
           <w:p>
             <w:pPr>
-              <w:pStyle w:val="Notes"/>
               <w:cnfStyle w:val="000000100000" w:firstRow="0" w:lastRow="0" w:firstColumn="0" w:lastColumn="0" w:oddVBand="0" w:evenVBand="0" w:oddHBand="1" w:evenHBand="0" w:firstRowFirstColumn="0" w:firstRowLastColumn="0" w:lastRowFirstColumn="0" w:lastRowLastColumn="0"/>
             </w:pPr>
             <w:r>
@@ -1892,7 +1897,6 @@
           </w:p>
           <w:p>
             <w:pPr>
-              <w:pStyle w:val="Notes"/>
               <w:cnfStyle w:val="000000100000" w:firstRow="0" w:lastRow="0" w:firstColumn="0" w:lastColumn="0" w:oddVBand="0" w:evenVBand="0" w:oddHBand="1" w:evenHBand="0" w:firstRowFirstColumn="0" w:firstRowLastColumn="0" w:lastRowFirstColumn="0" w:lastRowLastColumn="0"/>
             </w:pPr>
           </w:p>
@@ -1933,7 +1937,6 @@
           </w:tcPr>
           <w:p>
             <w:pPr>
-              <w:pStyle w:val="Notes"/>
               <w:cnfStyle w:val="000000000000" w:firstRow="0" w:lastRow="0" w:firstColumn="0" w:lastColumn="0" w:oddVBand="0" w:evenVBand="0" w:oddHBand="0" w:evenHBand="0" w:firstRowFirstColumn="0" w:firstRowLastColumn="0" w:lastRowFirstColumn="0" w:lastRowLastColumn="0"/>
             </w:pPr>
             <w:r>
@@ -1948,7 +1951,6 @@
           </w:p>
           <w:p>
             <w:pPr>
-              <w:pStyle w:val="Notes"/>
               <w:cnfStyle w:val="000000000000" w:firstRow="0" w:lastRow="0" w:firstColumn="0" w:lastColumn="0" w:oddVBand="0" w:evenVBand="0" w:oddHBand="0" w:evenHBand="0" w:firstRowFirstColumn="0" w:firstRowLastColumn="0" w:lastRowFirstColumn="0" w:lastRowLastColumn="0"/>
             </w:pPr>
           </w:p>
@@ -2045,7 +2047,7 @@
       <w:pPr>
         <w:pStyle w:val="Ttulo1"/>
       </w:pPr>
-      <w:bookmarkStart w:id="2" w:name="_Toc8226651"/>
+      <w:bookmarkStart w:id="2" w:name="_Toc8229842"/>
       <w:r>
         <w:t>Use case UC3.2 Manage his or her audits</w:t>
       </w:r>
@@ -2061,12 +2063,11 @@
     </w:p>
     <w:p>
       <w:pPr>
-        <w:pStyle w:val="Notes"/>
+        <w:pStyle w:val="Prrafodelista"/>
         <w:numPr>
           <w:ilvl w:val="0"/>
-          <w:numId w:val="39"/>
+          <w:numId w:val="45"/>
         </w:numPr>
-        <w:jc w:val="both"/>
       </w:pPr>
       <w:r>
         <w:t>An auditor wishes to list their audits; he or she login into the system, clicks on ‘Auditor’ and finally clicks on ‘My audit list’.</w:t>
@@ -2074,12 +2075,11 @@
     </w:p>
     <w:p>
       <w:pPr>
-        <w:pStyle w:val="Notes"/>
+        <w:pStyle w:val="Prrafodelista"/>
         <w:numPr>
           <w:ilvl w:val="0"/>
-          <w:numId w:val="39"/>
+          <w:numId w:val="45"/>
         </w:numPr>
-        <w:jc w:val="both"/>
       </w:pPr>
       <w:r>
         <w:t>An auditor wishes to show their audits; he or she login into the system, clicks on ‘Auditor’, clicks on ‘My audit list’ and finally clicks on the ‘Display’ link of an audit from the audit list.</w:t>
@@ -2087,12 +2087,11 @@
     </w:p>
     <w:p>
       <w:pPr>
-        <w:pStyle w:val="Notes"/>
+        <w:pStyle w:val="Prrafodelista"/>
         <w:numPr>
           <w:ilvl w:val="0"/>
-          <w:numId w:val="39"/>
+          <w:numId w:val="45"/>
         </w:numPr>
-        <w:jc w:val="both"/>
       </w:pPr>
       <w:r>
         <w:t xml:space="preserve">A company wishes to create an audit; he or she login into the system, clicks on ‘Auditor’, clicks on ‘My audit list’, clicks on the ‘Create an audit’, fills the form and finally hits the </w:t>
@@ -2112,12 +2111,11 @@
     </w:p>
     <w:p>
       <w:pPr>
-        <w:pStyle w:val="Notes"/>
+        <w:pStyle w:val="Prrafodelista"/>
         <w:numPr>
           <w:ilvl w:val="0"/>
-          <w:numId w:val="39"/>
+          <w:numId w:val="45"/>
         </w:numPr>
-        <w:jc w:val="both"/>
       </w:pPr>
       <w:r>
         <w:t>A company wishes to update an audit; he or she login into the system,</w:t>
@@ -2143,12 +2141,11 @@
     </w:p>
     <w:p>
       <w:pPr>
-        <w:pStyle w:val="Notes"/>
+        <w:pStyle w:val="Prrafodelista"/>
         <w:numPr>
           <w:ilvl w:val="0"/>
-          <w:numId w:val="39"/>
+          <w:numId w:val="45"/>
         </w:numPr>
-        <w:jc w:val="both"/>
       </w:pPr>
       <w:r>
         <w:t xml:space="preserve">A company wishes to delete </w:t>
@@ -2206,14 +2203,13 @@
     </w:p>
     <w:p>
       <w:pPr>
-        <w:pStyle w:val="Notes"/>
+        <w:pStyle w:val="Prrafodelista"/>
         <w:numPr>
           <w:ilvl w:val="0"/>
-          <w:numId w:val="40"/>
+          <w:numId w:val="46"/>
         </w:numPr>
       </w:pPr>
       <w:r>
-        <w:lastRenderedPageBreak/>
         <w:t xml:space="preserve">Login &gt; Main Menu &gt; </w:t>
       </w:r>
       <w:r>
@@ -2231,10 +2227,10 @@
     </w:p>
     <w:p>
       <w:pPr>
-        <w:pStyle w:val="Notes"/>
+        <w:pStyle w:val="Prrafodelista"/>
         <w:numPr>
           <w:ilvl w:val="0"/>
-          <w:numId w:val="40"/>
+          <w:numId w:val="46"/>
         </w:numPr>
       </w:pPr>
       <w:r>
@@ -2267,10 +2263,10 @@
     </w:p>
     <w:p>
       <w:pPr>
-        <w:pStyle w:val="Notes"/>
+        <w:pStyle w:val="Prrafodelista"/>
         <w:numPr>
           <w:ilvl w:val="0"/>
-          <w:numId w:val="40"/>
+          <w:numId w:val="46"/>
         </w:numPr>
       </w:pPr>
       <w:r>
@@ -2294,10 +2290,10 @@
     </w:p>
     <w:p>
       <w:pPr>
-        <w:pStyle w:val="Notes"/>
+        <w:pStyle w:val="Prrafodelista"/>
         <w:numPr>
           <w:ilvl w:val="0"/>
-          <w:numId w:val="40"/>
+          <w:numId w:val="46"/>
         </w:numPr>
       </w:pPr>
       <w:r>
@@ -2324,13 +2320,14 @@
     </w:p>
     <w:p>
       <w:pPr>
-        <w:pStyle w:val="Notes"/>
+        <w:pStyle w:val="Prrafodelista"/>
         <w:numPr>
           <w:ilvl w:val="0"/>
-          <w:numId w:val="40"/>
+          <w:numId w:val="46"/>
         </w:numPr>
       </w:pPr>
       <w:r>
+        <w:lastRenderedPageBreak/>
         <w:t xml:space="preserve">Login &gt; Main Menu &gt; </w:t>
       </w:r>
       <w:r>
@@ -2469,7 +2466,6 @@
           </w:tcPr>
           <w:p>
             <w:pPr>
-              <w:pStyle w:val="Notes"/>
               <w:cnfStyle w:val="000000100000" w:firstRow="0" w:lastRow="0" w:firstColumn="0" w:lastColumn="0" w:oddVBand="0" w:evenVBand="0" w:oddHBand="1" w:evenHBand="0" w:firstRowFirstColumn="0" w:firstRowLastColumn="0" w:lastRowFirstColumn="0" w:lastRowLastColumn="0"/>
             </w:pPr>
             <w:r>
@@ -2493,7 +2489,6 @@
           </w:p>
           <w:p>
             <w:pPr>
-              <w:pStyle w:val="Notes"/>
               <w:cnfStyle w:val="000000100000" w:firstRow="0" w:lastRow="0" w:firstColumn="0" w:lastColumn="0" w:oddVBand="0" w:evenVBand="0" w:oddHBand="1" w:evenHBand="0" w:firstRowFirstColumn="0" w:firstRowLastColumn="0" w:lastRowFirstColumn="0" w:lastRowLastColumn="0"/>
             </w:pPr>
           </w:p>
@@ -2534,7 +2529,6 @@
           </w:tcPr>
           <w:p>
             <w:pPr>
-              <w:pStyle w:val="Notes"/>
               <w:cnfStyle w:val="000000000000" w:firstRow="0" w:lastRow="0" w:firstColumn="0" w:lastColumn="0" w:oddVBand="0" w:evenVBand="0" w:oddHBand="0" w:evenHBand="0" w:firstRowFirstColumn="0" w:firstRowLastColumn="0" w:lastRowFirstColumn="0" w:lastRowLastColumn="0"/>
             </w:pPr>
             <w:r>
@@ -2564,7 +2558,6 @@
           </w:p>
           <w:p>
             <w:pPr>
-              <w:pStyle w:val="Notes"/>
               <w:cnfStyle w:val="000000000000" w:firstRow="0" w:lastRow="0" w:firstColumn="0" w:lastColumn="0" w:oddVBand="0" w:evenVBand="0" w:oddHBand="0" w:evenHBand="0" w:firstRowFirstColumn="0" w:firstRowLastColumn="0" w:lastRowFirstColumn="0" w:lastRowLastColumn="0"/>
             </w:pPr>
           </w:p>
@@ -2767,7 +2760,6 @@
           </w:tcPr>
           <w:p>
             <w:pPr>
-              <w:pStyle w:val="Notes"/>
               <w:cnfStyle w:val="000000100000" w:firstRow="0" w:lastRow="0" w:firstColumn="0" w:lastColumn="0" w:oddVBand="0" w:evenVBand="0" w:oddHBand="1" w:evenHBand="0" w:firstRowFirstColumn="0" w:firstRowLastColumn="0" w:lastRowFirstColumn="0" w:lastRowLastColumn="0"/>
             </w:pPr>
             <w:r>
@@ -2785,7 +2777,6 @@
           </w:p>
           <w:p>
             <w:pPr>
-              <w:pStyle w:val="Notes"/>
               <w:cnfStyle w:val="000000100000" w:firstRow="0" w:lastRow="0" w:firstColumn="0" w:lastColumn="0" w:oddVBand="0" w:evenVBand="0" w:oddHBand="1" w:evenHBand="0" w:firstRowFirstColumn="0" w:firstRowLastColumn="0" w:lastRowFirstColumn="0" w:lastRowLastColumn="0"/>
             </w:pPr>
           </w:p>
@@ -2826,7 +2817,6 @@
           </w:tcPr>
           <w:p>
             <w:pPr>
-              <w:pStyle w:val="Notes"/>
               <w:cnfStyle w:val="000000000000" w:firstRow="0" w:lastRow="0" w:firstColumn="0" w:lastColumn="0" w:oddVBand="0" w:evenVBand="0" w:oddHBand="0" w:evenHBand="0" w:firstRowFirstColumn="0" w:firstRowLastColumn="0" w:lastRowFirstColumn="0" w:lastRowLastColumn="0"/>
             </w:pPr>
             <w:r>
@@ -2847,7 +2837,6 @@
           </w:p>
           <w:p>
             <w:pPr>
-              <w:pStyle w:val="Notes"/>
               <w:cnfStyle w:val="000000000000" w:firstRow="0" w:lastRow="0" w:firstColumn="0" w:lastColumn="0" w:oddVBand="0" w:evenVBand="0" w:oddHBand="0" w:evenHBand="0" w:firstRowFirstColumn="0" w:firstRowLastColumn="0" w:lastRowFirstColumn="0" w:lastRowLastColumn="0"/>
             </w:pPr>
           </w:p>
@@ -3050,7 +3039,6 @@
           </w:tcPr>
           <w:p>
             <w:pPr>
-              <w:pStyle w:val="Notes"/>
               <w:cnfStyle w:val="000000100000" w:firstRow="0" w:lastRow="0" w:firstColumn="0" w:lastColumn="0" w:oddVBand="0" w:evenVBand="0" w:oddHBand="1" w:evenHBand="0" w:firstRowFirstColumn="0" w:firstRowLastColumn="0" w:lastRowFirstColumn="0" w:lastRowLastColumn="0"/>
             </w:pPr>
             <w:r>
@@ -3141,7 +3129,6 @@
           </w:tcPr>
           <w:p>
             <w:pPr>
-              <w:pStyle w:val="Notes"/>
               <w:cnfStyle w:val="000000000000" w:firstRow="0" w:lastRow="0" w:firstColumn="0" w:lastColumn="0" w:oddVBand="0" w:evenVBand="0" w:oddHBand="0" w:evenHBand="0" w:firstRowFirstColumn="0" w:firstRowLastColumn="0" w:lastRowFirstColumn="0" w:lastRowLastColumn="0"/>
             </w:pPr>
             <w:r>
@@ -3227,7 +3214,6 @@
           </w:tcPr>
           <w:p>
             <w:pPr>
-              <w:pStyle w:val="Notes"/>
               <w:cnfStyle w:val="000000100000" w:firstRow="0" w:lastRow="0" w:firstColumn="0" w:lastColumn="0" w:oddVBand="0" w:evenVBand="0" w:oddHBand="1" w:evenHBand="0" w:firstRowFirstColumn="0" w:firstRowLastColumn="0" w:lastRowFirstColumn="0" w:lastRowLastColumn="0"/>
             </w:pPr>
           </w:p>
@@ -3268,7 +3254,6 @@
           </w:tcPr>
           <w:p>
             <w:pPr>
-              <w:pStyle w:val="Notes"/>
               <w:cnfStyle w:val="000000000000" w:firstRow="0" w:lastRow="0" w:firstColumn="0" w:lastColumn="0" w:oddVBand="0" w:evenVBand="0" w:oddHBand="0" w:evenHBand="0" w:firstRowFirstColumn="0" w:firstRowLastColumn="0" w:lastRowFirstColumn="0" w:lastRowLastColumn="0"/>
             </w:pPr>
             <w:r>
@@ -3384,7 +3369,6 @@
           </w:tcPr>
           <w:p>
             <w:pPr>
-              <w:pStyle w:val="Notes"/>
               <w:cnfStyle w:val="000000100000" w:firstRow="0" w:lastRow="0" w:firstColumn="0" w:lastColumn="0" w:oddVBand="0" w:evenVBand="0" w:oddHBand="1" w:evenHBand="0" w:firstRowFirstColumn="0" w:firstRowLastColumn="0" w:lastRowFirstColumn="0" w:lastRowLastColumn="0"/>
             </w:pPr>
             <w:r>
@@ -3452,7 +3436,6 @@
               <w:rPr>
                 <w:rStyle w:val="Textoennegrita"/>
               </w:rPr>
-              <w:lastRenderedPageBreak/>
               <w:t>Expected</w:t>
             </w:r>
           </w:p>
@@ -3467,7 +3450,6 @@
           </w:tcPr>
           <w:p>
             <w:pPr>
-              <w:pStyle w:val="Notes"/>
               <w:cnfStyle w:val="000000000000" w:firstRow="0" w:lastRow="0" w:firstColumn="0" w:lastColumn="0" w:oddVBand="0" w:evenVBand="0" w:oddHBand="0" w:evenHBand="0" w:firstRowFirstColumn="0" w:firstRowLastColumn="0" w:lastRowFirstColumn="0" w:lastRowLastColumn="0"/>
             </w:pPr>
             <w:r>
@@ -3521,7 +3503,6 @@
           </w:p>
           <w:p>
             <w:pPr>
-              <w:pStyle w:val="Notes"/>
               <w:cnfStyle w:val="000000000000" w:firstRow="0" w:lastRow="0" w:firstColumn="0" w:lastColumn="0" w:oddVBand="0" w:evenVBand="0" w:oddHBand="0" w:evenHBand="0" w:firstRowFirstColumn="0" w:firstRowLastColumn="0" w:lastRowFirstColumn="0" w:lastRowLastColumn="0"/>
             </w:pPr>
           </w:p>
@@ -3566,7 +3547,6 @@
           </w:tcPr>
           <w:p>
             <w:pPr>
-              <w:pStyle w:val="Notes"/>
               <w:cnfStyle w:val="000000100000" w:firstRow="0" w:lastRow="0" w:firstColumn="0" w:lastColumn="0" w:oddVBand="0" w:evenVBand="0" w:oddHBand="1" w:evenHBand="0" w:firstRowFirstColumn="0" w:firstRowLastColumn="0" w:lastRowFirstColumn="0" w:lastRowLastColumn="0"/>
             </w:pPr>
           </w:p>
@@ -3607,7 +3587,6 @@
           </w:tcPr>
           <w:p>
             <w:pPr>
-              <w:pStyle w:val="Notes"/>
               <w:cnfStyle w:val="000000000000" w:firstRow="0" w:lastRow="0" w:firstColumn="0" w:lastColumn="0" w:oddVBand="0" w:evenVBand="0" w:oddHBand="0" w:evenHBand="0" w:firstRowFirstColumn="0" w:firstRowLastColumn="0" w:lastRowFirstColumn="0" w:lastRowLastColumn="0"/>
             </w:pPr>
             <w:r>
@@ -3727,7 +3706,6 @@
           </w:tcPr>
           <w:p>
             <w:pPr>
-              <w:pStyle w:val="Notes"/>
               <w:cnfStyle w:val="000000100000" w:firstRow="0" w:lastRow="0" w:firstColumn="0" w:lastColumn="0" w:oddVBand="0" w:evenVBand="0" w:oddHBand="1" w:evenHBand="0" w:firstRowFirstColumn="0" w:firstRowLastColumn="0" w:lastRowFirstColumn="0" w:lastRowLastColumn="0"/>
             </w:pPr>
             <w:r>
@@ -3740,7 +3718,11 @@
               <w:t>:</w:t>
             </w:r>
             <w:r>
-              <w:t xml:space="preserve"> ’This position is so difficult to achieve</w:t>
+              <w:t xml:space="preserve"> ’This position is so difficult </w:t>
+            </w:r>
+            <w:r>
+              <w:lastRenderedPageBreak/>
+              <w:t>to achieve</w:t>
             </w:r>
             <w:r>
               <w:t xml:space="preserve"> ‘, </w:t>
@@ -3760,7 +3742,6 @@
           </w:p>
           <w:p>
             <w:pPr>
-              <w:pStyle w:val="Notes"/>
               <w:cnfStyle w:val="000000100000" w:firstRow="0" w:lastRow="0" w:firstColumn="0" w:lastColumn="0" w:oddVBand="0" w:evenVBand="0" w:oddHBand="1" w:evenHBand="0" w:firstRowFirstColumn="0" w:firstRowLastColumn="0" w:lastRowFirstColumn="0" w:lastRowLastColumn="0"/>
             </w:pPr>
           </w:p>
@@ -3787,6 +3768,7 @@
               <w:rPr>
                 <w:rStyle w:val="Textoennegrita"/>
               </w:rPr>
+              <w:lastRenderedPageBreak/>
               <w:t>Expected</w:t>
             </w:r>
           </w:p>
@@ -3801,7 +3783,6 @@
           </w:tcPr>
           <w:p>
             <w:pPr>
-              <w:pStyle w:val="Notes"/>
               <w:cnfStyle w:val="000000000000" w:firstRow="0" w:lastRow="0" w:firstColumn="0" w:lastColumn="0" w:oddVBand="0" w:evenVBand="0" w:oddHBand="0" w:evenHBand="0" w:firstRowFirstColumn="0" w:firstRowLastColumn="0" w:lastRowFirstColumn="0" w:lastRowLastColumn="0"/>
             </w:pPr>
             <w:r>
@@ -3887,7 +3868,6 @@
           </w:tcPr>
           <w:p>
             <w:pPr>
-              <w:pStyle w:val="Notes"/>
               <w:cnfStyle w:val="000000100000" w:firstRow="0" w:lastRow="0" w:firstColumn="0" w:lastColumn="0" w:oddVBand="0" w:evenVBand="0" w:oddHBand="1" w:evenHBand="0" w:firstRowFirstColumn="0" w:firstRowLastColumn="0" w:lastRowFirstColumn="0" w:lastRowLastColumn="0"/>
             </w:pPr>
           </w:p>
@@ -3928,7 +3908,6 @@
           </w:tcPr>
           <w:p>
             <w:pPr>
-              <w:pStyle w:val="Notes"/>
               <w:cnfStyle w:val="000000000000" w:firstRow="0" w:lastRow="0" w:firstColumn="0" w:lastColumn="0" w:oddVBand="0" w:evenVBand="0" w:oddHBand="0" w:evenHBand="0" w:firstRowFirstColumn="0" w:firstRowLastColumn="0" w:lastRowFirstColumn="0" w:lastRowLastColumn="0"/>
             </w:pPr>
             <w:r>
@@ -4048,7 +4027,6 @@
           </w:tcPr>
           <w:p>
             <w:pPr>
-              <w:pStyle w:val="Notes"/>
               <w:cnfStyle w:val="000000100000" w:firstRow="0" w:lastRow="0" w:firstColumn="0" w:lastColumn="0" w:oddVBand="0" w:evenVBand="0" w:oddHBand="1" w:evenHBand="0" w:firstRowFirstColumn="0" w:firstRowLastColumn="0" w:lastRowFirstColumn="0" w:lastRowLastColumn="0"/>
             </w:pPr>
             <w:r>
@@ -4069,7 +4047,6 @@
           </w:p>
           <w:p>
             <w:pPr>
-              <w:pStyle w:val="Notes"/>
               <w:cnfStyle w:val="000000100000" w:firstRow="0" w:lastRow="0" w:firstColumn="0" w:lastColumn="0" w:oddVBand="0" w:evenVBand="0" w:oddHBand="1" w:evenHBand="0" w:firstRowFirstColumn="0" w:firstRowLastColumn="0" w:lastRowFirstColumn="0" w:lastRowLastColumn="0"/>
             </w:pPr>
           </w:p>
@@ -4110,7 +4087,6 @@
           </w:tcPr>
           <w:p>
             <w:pPr>
-              <w:pStyle w:val="Notes"/>
               <w:cnfStyle w:val="000000000000" w:firstRow="0" w:lastRow="0" w:firstColumn="0" w:lastColumn="0" w:oddVBand="0" w:evenVBand="0" w:oddHBand="0" w:evenHBand="0" w:firstRowFirstColumn="0" w:firstRowLastColumn="0" w:lastRowFirstColumn="0" w:lastRowLastColumn="0"/>
             </w:pPr>
             <w:r>
@@ -4227,7 +4203,7 @@
       <w:pPr>
         <w:pStyle w:val="Ttulo1"/>
       </w:pPr>
-      <w:bookmarkStart w:id="3" w:name="_Toc8226652"/>
+      <w:bookmarkStart w:id="3" w:name="_Toc8229843"/>
       <w:r>
         <w:t xml:space="preserve">Use case UC4.1 </w:t>
       </w:r>
@@ -4247,11 +4223,6 @@
       </w:r>
     </w:p>
     <w:p>
-      <w:pPr>
-        <w:pStyle w:val="Notes"/>
-        <w:ind w:left="360"/>
-        <w:jc w:val="both"/>
-      </w:pPr>
       <w:r>
         <w:t>An administrator wishes to r</w:t>
       </w:r>
@@ -4271,10 +4242,6 @@
       </w:r>
     </w:p>
     <w:p>
-      <w:pPr>
-        <w:pStyle w:val="Notes"/>
-        <w:ind w:left="360"/>
-      </w:pPr>
       <w:r>
         <w:t>Login &gt; Main Menu &gt; Administrator &gt; Configuration &gt; Notify rebranding</w:t>
       </w:r>
@@ -4384,7 +4351,6 @@
           </w:tcPr>
           <w:p>
             <w:pPr>
-              <w:pStyle w:val="Notes"/>
               <w:cnfStyle w:val="000000100000" w:firstRow="0" w:lastRow="0" w:firstColumn="0" w:lastColumn="0" w:oddVBand="0" w:evenVBand="0" w:oddHBand="1" w:evenHBand="0" w:firstRowFirstColumn="0" w:firstRowLastColumn="0" w:lastRowFirstColumn="0" w:lastRowLastColumn="0"/>
             </w:pPr>
             <w:r>
@@ -4402,7 +4368,6 @@
           </w:p>
           <w:p>
             <w:pPr>
-              <w:pStyle w:val="Notes"/>
               <w:cnfStyle w:val="000000100000" w:firstRow="0" w:lastRow="0" w:firstColumn="0" w:lastColumn="0" w:oddVBand="0" w:evenVBand="0" w:oddHBand="1" w:evenHBand="0" w:firstRowFirstColumn="0" w:firstRowLastColumn="0" w:lastRowFirstColumn="0" w:lastRowLastColumn="0"/>
             </w:pPr>
           </w:p>
@@ -4429,7 +4394,6 @@
               <w:rPr>
                 <w:rStyle w:val="Textoennegrita"/>
               </w:rPr>
-              <w:lastRenderedPageBreak/>
               <w:t>Expected</w:t>
             </w:r>
           </w:p>
@@ -4444,7 +4408,6 @@
           </w:tcPr>
           <w:p>
             <w:pPr>
-              <w:pStyle w:val="Notes"/>
               <w:cnfStyle w:val="000000000000" w:firstRow="0" w:lastRow="0" w:firstColumn="0" w:lastColumn="0" w:oddVBand="0" w:evenVBand="0" w:oddHBand="0" w:evenHBand="0" w:firstRowFirstColumn="0" w:firstRowLastColumn="0" w:lastRowFirstColumn="0" w:lastRowLastColumn="0"/>
             </w:pPr>
             <w:r>
@@ -4480,7 +4443,6 @@
           </w:p>
           <w:p>
             <w:pPr>
-              <w:pStyle w:val="Notes"/>
               <w:cnfStyle w:val="000000000000" w:firstRow="0" w:lastRow="0" w:firstColumn="0" w:lastColumn="0" w:oddVBand="0" w:evenVBand="0" w:oddHBand="0" w:evenHBand="0" w:firstRowFirstColumn="0" w:firstRowLastColumn="0" w:lastRowFirstColumn="0" w:lastRowLastColumn="0"/>
             </w:pPr>
           </w:p>
@@ -4578,7 +4540,7 @@
       <w:pPr>
         <w:pStyle w:val="Ttulo1"/>
       </w:pPr>
-      <w:bookmarkStart w:id="5" w:name="_Toc8226653"/>
+      <w:bookmarkStart w:id="5" w:name="_Toc8229844"/>
       <w:r>
         <w:t>Use case UC4.2:  Create new auditors</w:t>
       </w:r>
@@ -4593,10 +4555,6 @@
       </w:r>
     </w:p>
     <w:p>
-      <w:pPr>
-        <w:pStyle w:val="Notes"/>
-        <w:jc w:val="both"/>
-      </w:pPr>
       <w:r>
         <w:t>An administrator wishes to create a new auditor account; he or she login into the system, clicks on ‘Create’, clicks on ‘Auditor account’, fills the form and hits the ‘Save’ button.</w:t>
       </w:r>
@@ -4606,13 +4564,11 @@
         <w:pStyle w:val="Subttulo"/>
       </w:pPr>
       <w:r>
+        <w:lastRenderedPageBreak/>
         <w:t>Access</w:t>
       </w:r>
     </w:p>
     <w:p>
-      <w:pPr>
-        <w:pStyle w:val="Notes"/>
-      </w:pPr>
       <w:r>
         <w:t xml:space="preserve">Login &gt; Main Menu &gt; Create &gt; Auditor account </w:t>
       </w:r>
@@ -4734,7 +4690,6 @@
           </w:tcPr>
           <w:p>
             <w:pPr>
-              <w:pStyle w:val="Notes"/>
               <w:cnfStyle w:val="000000100000" w:firstRow="0" w:lastRow="0" w:firstColumn="0" w:lastColumn="0" w:oddVBand="0" w:evenVBand="0" w:oddHBand="1" w:evenHBand="0" w:firstRowFirstColumn="0" w:firstRowLastColumn="0" w:lastRowFirstColumn="0" w:lastRowLastColumn="0"/>
             </w:pPr>
             <w:r>
@@ -4804,7 +4759,6 @@
           </w:tcPr>
           <w:p>
             <w:pPr>
-              <w:pStyle w:val="Notes"/>
               <w:cnfStyle w:val="000000000000" w:firstRow="0" w:lastRow="0" w:firstColumn="0" w:lastColumn="0" w:oddVBand="0" w:evenVBand="0" w:oddHBand="0" w:evenHBand="0" w:firstRowFirstColumn="0" w:firstRowLastColumn="0" w:lastRowFirstColumn="0" w:lastRowLastColumn="0"/>
             </w:pPr>
             <w:r>
@@ -5034,18 +4988,13 @@
           </w:tcPr>
           <w:p>
             <w:pPr>
-              <w:pStyle w:val="Notes"/>
               <w:cnfStyle w:val="000000100000" w:firstRow="0" w:lastRow="0" w:firstColumn="0" w:lastColumn="0" w:oddVBand="0" w:evenVBand="0" w:oddHBand="1" w:evenHBand="0" w:firstRowFirstColumn="0" w:firstRowLastColumn="0" w:lastRowFirstColumn="0" w:lastRowLastColumn="0"/>
             </w:pPr>
             <w:r>
               <w:t>The form must be filled in with the following data:</w:t>
             </w:r>
             <w:r>
-              <w:t xml:space="preserve"> Username: ‘auditor33’, Password: ‘auditor33’, Repeat the password: ‘auditor33’, Name: ‘Jaime’, Surnames: ’García Espino’,  Vat number: ‘456543222’, Holder: ‘’, Make: ‘’, Credit card number: ‘’, Exp. Month: ‘05’, Exp. Year: ‘2021’, CVV: ‘555’, Photo: ‘’, Email: ‘jaime@gmail.com’, Phone: ‘+34 </w:t>
-            </w:r>
-            <w:r>
-              <w:lastRenderedPageBreak/>
-              <w:t>648456571’, Address:’’.</w:t>
+              <w:t xml:space="preserve"> Username: ‘auditor33’, Password: ‘auditor33’, Repeat the password: ‘auditor33’, Name: ‘Jaime’, Surnames: ’García Espino’,  Vat number: ‘456543222’, Holder: ‘’, Make: ‘’, Credit card number: ‘’, Exp. Month: ‘05’, Exp. Year: ‘2021’, CVV: ‘555’, Photo: ‘’, Email: ‘jaime@gmail.com’, Phone: ‘+34 648456571’, Address:’’.</w:t>
             </w:r>
           </w:p>
           <w:p>
@@ -5076,7 +5025,6 @@
               <w:rPr>
                 <w:rStyle w:val="Textoennegrita"/>
               </w:rPr>
-              <w:lastRenderedPageBreak/>
               <w:t>Expected</w:t>
             </w:r>
           </w:p>
@@ -5091,7 +5039,6 @@
           </w:tcPr>
           <w:p>
             <w:pPr>
-              <w:pStyle w:val="Notes"/>
               <w:cnfStyle w:val="000000000000" w:firstRow="0" w:lastRow="0" w:firstColumn="0" w:lastColumn="0" w:oddVBand="0" w:evenVBand="0" w:oddHBand="0" w:evenHBand="0" w:firstRowFirstColumn="0" w:firstRowLastColumn="0" w:lastRowFirstColumn="0" w:lastRowLastColumn="0"/>
             </w:pPr>
             <w:r>
@@ -5375,7 +5322,6 @@
           </w:tcPr>
           <w:p>
             <w:pPr>
-              <w:pStyle w:val="Notes"/>
               <w:cnfStyle w:val="000000100000" w:firstRow="0" w:lastRow="0" w:firstColumn="0" w:lastColumn="0" w:oddVBand="0" w:evenVBand="0" w:oddHBand="1" w:evenHBand="0" w:firstRowFirstColumn="0" w:firstRowLastColumn="0" w:lastRowFirstColumn="0" w:lastRowLastColumn="0"/>
             </w:pPr>
             <w:r>
@@ -5427,7 +5373,6 @@
           </w:tcPr>
           <w:p>
             <w:pPr>
-              <w:pStyle w:val="Notes"/>
               <w:cnfStyle w:val="000000000000" w:firstRow="0" w:lastRow="0" w:firstColumn="0" w:lastColumn="0" w:oddVBand="0" w:evenVBand="0" w:oddHBand="0" w:evenHBand="0" w:firstRowFirstColumn="0" w:firstRowLastColumn="0" w:lastRowFirstColumn="0" w:lastRowLastColumn="0"/>
             </w:pPr>
             <w:r>
@@ -5568,7 +5513,7 @@
       <w:pPr>
         <w:pStyle w:val="Ttulo1"/>
       </w:pPr>
-      <w:bookmarkStart w:id="6" w:name="_Toc8226654"/>
+      <w:bookmarkStart w:id="6" w:name="_Toc8229845"/>
       <w:r>
         <w:t xml:space="preserve">Use case UC4.3:  </w:t>
       </w:r>
@@ -5586,10 +5531,6 @@
       </w:r>
     </w:p>
     <w:p>
-      <w:pPr>
-        <w:pStyle w:val="Notes"/>
-        <w:jc w:val="both"/>
-      </w:pPr>
       <w:r>
         <w:t>An administrator wishes to l</w:t>
       </w:r>
@@ -5609,9 +5550,6 @@
       </w:r>
     </w:p>
     <w:p>
-      <w:pPr>
-        <w:pStyle w:val="Notes"/>
-      </w:pPr>
       <w:r>
         <w:t xml:space="preserve">Login &gt; Main Menu &gt; Administrator &gt; Compute score </w:t>
       </w:r>
@@ -5727,7 +5665,6 @@
           </w:tcPr>
           <w:p>
             <w:pPr>
-              <w:pStyle w:val="Notes"/>
               <w:cnfStyle w:val="000000100000" w:firstRow="0" w:lastRow="0" w:firstColumn="0" w:lastColumn="0" w:oddVBand="0" w:evenVBand="0" w:oddHBand="1" w:evenHBand="0" w:firstRowFirstColumn="0" w:firstRowLastColumn="0" w:lastRowFirstColumn="0" w:lastRowLastColumn="0"/>
             </w:pPr>
             <w:r>
@@ -5779,7 +5716,6 @@
           </w:tcPr>
           <w:p>
             <w:pPr>
-              <w:pStyle w:val="Notes"/>
               <w:cnfStyle w:val="000000000000" w:firstRow="0" w:lastRow="0" w:firstColumn="0" w:lastColumn="0" w:oddVBand="0" w:evenVBand="0" w:oddHBand="0" w:evenHBand="0" w:firstRowFirstColumn="0" w:firstRowLastColumn="0" w:lastRowFirstColumn="0" w:lastRowLastColumn="0"/>
             </w:pPr>
             <w:r>
@@ -5865,7 +5801,6 @@
               <w:rPr>
                 <w:rStyle w:val="Textoennegrita"/>
               </w:rPr>
-              <w:lastRenderedPageBreak/>
               <w:t>Notes</w:t>
             </w:r>
           </w:p>
@@ -5892,7 +5827,7 @@
       <w:pPr>
         <w:pStyle w:val="Ttulo1"/>
       </w:pPr>
-      <w:bookmarkStart w:id="7" w:name="_Toc8226655"/>
+      <w:bookmarkStart w:id="7" w:name="_Toc8229846"/>
       <w:r>
         <w:t xml:space="preserve">Use case UC4.4 </w:t>
       </w:r>
@@ -5913,10 +5848,6 @@
       </w:r>
     </w:p>
     <w:p>
-      <w:pPr>
-        <w:pStyle w:val="Notes"/>
-        <w:jc w:val="both"/>
-      </w:pPr>
       <w:r>
         <w:t xml:space="preserve">An administrator wishes display his or her dashboard; he or she login into the system, clicks on </w:t>
       </w:r>
@@ -5954,9 +5885,6 @@
       </w:r>
     </w:p>
     <w:p>
-      <w:pPr>
-        <w:pStyle w:val="Notes"/>
-      </w:pPr>
       <w:r>
         <w:t>Login &gt; Main Menu &gt; Administrator &gt; Dashboard</w:t>
       </w:r>
@@ -6060,7 +5988,6 @@
           </w:tcPr>
           <w:p>
             <w:pPr>
-              <w:pStyle w:val="Notes"/>
               <w:cnfStyle w:val="000000100000" w:firstRow="0" w:lastRow="0" w:firstColumn="0" w:lastColumn="0" w:oddVBand="0" w:evenVBand="0" w:oddHBand="1" w:evenHBand="0" w:firstRowFirstColumn="0" w:firstRowLastColumn="0" w:lastRowFirstColumn="0" w:lastRowLastColumn="0"/>
             </w:pPr>
             <w:r>
@@ -6069,7 +5996,6 @@
           </w:p>
           <w:p>
             <w:pPr>
-              <w:pStyle w:val="Notes"/>
               <w:cnfStyle w:val="000000100000" w:firstRow="0" w:lastRow="0" w:firstColumn="0" w:lastColumn="0" w:oddVBand="0" w:evenVBand="0" w:oddHBand="1" w:evenHBand="0" w:firstRowFirstColumn="0" w:firstRowLastColumn="0" w:lastRowFirstColumn="0" w:lastRowLastColumn="0"/>
             </w:pPr>
           </w:p>
@@ -6110,7 +6036,6 @@
           </w:tcPr>
           <w:p>
             <w:pPr>
-              <w:pStyle w:val="Notes"/>
               <w:cnfStyle w:val="000000000000" w:firstRow="0" w:lastRow="0" w:firstColumn="0" w:lastColumn="0" w:oddVBand="0" w:evenVBand="0" w:oddHBand="0" w:evenHBand="0" w:firstRowFirstColumn="0" w:firstRowLastColumn="0" w:lastRowFirstColumn="0" w:lastRowLastColumn="0"/>
             </w:pPr>
             <w:r>
@@ -6119,7 +6044,6 @@
           </w:p>
           <w:p>
             <w:pPr>
-              <w:pStyle w:val="Notes"/>
               <w:cnfStyle w:val="000000000000" w:firstRow="0" w:lastRow="0" w:firstColumn="0" w:lastColumn="0" w:oddVBand="0" w:evenVBand="0" w:oddHBand="0" w:evenHBand="0" w:firstRowFirstColumn="0" w:firstRowLastColumn="0" w:lastRowFirstColumn="0" w:lastRowLastColumn="0"/>
             </w:pPr>
           </w:p>
@@ -6216,7 +6140,7 @@
       <w:pPr>
         <w:pStyle w:val="Ttulo1"/>
       </w:pPr>
-      <w:bookmarkStart w:id="8" w:name="_Toc8226656"/>
+      <w:bookmarkStart w:id="8" w:name="_Toc8229847"/>
       <w:r>
         <w:t xml:space="preserve">Use case UC9.1 </w:t>
       </w:r>
@@ -6234,11 +6158,8 @@
       </w:r>
     </w:p>
     <w:p>
-      <w:pPr>
-        <w:pStyle w:val="Notes"/>
-        <w:jc w:val="both"/>
-      </w:pPr>
-      <w:r>
+      <w:r>
+        <w:lastRenderedPageBreak/>
         <w:t>An unauthenticated user wishes to browse the providers and navigate to their items; he or she clicks on ‘List’, clicks on ‘Provider’ and finally clicks on ‘</w:t>
       </w:r>
       <w:r>
@@ -6257,9 +6178,6 @@
       </w:r>
     </w:p>
     <w:p>
-      <w:pPr>
-        <w:pStyle w:val="Notes"/>
-      </w:pPr>
       <w:r>
         <w:t xml:space="preserve">Main Menu &gt; </w:t>
       </w:r>
@@ -6393,7 +6311,6 @@
           </w:tcPr>
           <w:p>
             <w:pPr>
-              <w:pStyle w:val="Notes"/>
               <w:cnfStyle w:val="000000100000" w:firstRow="0" w:lastRow="0" w:firstColumn="0" w:lastColumn="0" w:oddVBand="0" w:evenVBand="0" w:oddHBand="1" w:evenHBand="0" w:firstRowFirstColumn="0" w:firstRowLastColumn="0" w:lastRowFirstColumn="0" w:lastRowLastColumn="0"/>
             </w:pPr>
             <w:r>
@@ -6411,7 +6328,6 @@
           </w:p>
           <w:p>
             <w:pPr>
-              <w:pStyle w:val="Notes"/>
               <w:cnfStyle w:val="000000100000" w:firstRow="0" w:lastRow="0" w:firstColumn="0" w:lastColumn="0" w:oddVBand="0" w:evenVBand="0" w:oddHBand="1" w:evenHBand="0" w:firstRowFirstColumn="0" w:firstRowLastColumn="0" w:lastRowFirstColumn="0" w:lastRowLastColumn="0"/>
             </w:pPr>
           </w:p>
@@ -6452,7 +6368,6 @@
           </w:tcPr>
           <w:p>
             <w:pPr>
-              <w:pStyle w:val="Notes"/>
               <w:cnfStyle w:val="000000000000" w:firstRow="0" w:lastRow="0" w:firstColumn="0" w:lastColumn="0" w:oddVBand="0" w:evenVBand="0" w:oddHBand="0" w:evenHBand="0" w:firstRowFirstColumn="0" w:firstRowLastColumn="0" w:lastRowFirstColumn="0" w:lastRowLastColumn="0"/>
             </w:pPr>
             <w:r>
@@ -6473,7 +6388,6 @@
           </w:p>
           <w:p>
             <w:pPr>
-              <w:pStyle w:val="Notes"/>
               <w:cnfStyle w:val="000000000000" w:firstRow="0" w:lastRow="0" w:firstColumn="0" w:lastColumn="0" w:oddVBand="0" w:evenVBand="0" w:oddHBand="0" w:evenHBand="0" w:firstRowFirstColumn="0" w:firstRowLastColumn="0" w:lastRowFirstColumn="0" w:lastRowLastColumn="0"/>
             </w:pPr>
           </w:p>
@@ -6571,9 +6485,8 @@
       <w:pPr>
         <w:pStyle w:val="Ttulo1"/>
       </w:pPr>
-      <w:bookmarkStart w:id="9" w:name="_Toc8226657"/>
-      <w:r>
-        <w:lastRenderedPageBreak/>
+      <w:bookmarkStart w:id="9" w:name="_Toc8229848"/>
+      <w:r>
         <w:t xml:space="preserve">Use case UC9.2 </w:t>
       </w:r>
       <w:r>
@@ -6599,10 +6512,6 @@
       </w:r>
     </w:p>
     <w:p>
-      <w:pPr>
-        <w:pStyle w:val="Notes"/>
-        <w:jc w:val="both"/>
-      </w:pPr>
       <w:r>
         <w:t>An unauthenticated user wishes to browse the items and navigate to their providers; he or she clicks on ‘List’, clicks on ‘Items’ and finally clicks on ‘Provider’ link of one item from the list.</w:t>
       </w:r>
@@ -6616,9 +6525,6 @@
       </w:r>
     </w:p>
     <w:p>
-      <w:pPr>
-        <w:pStyle w:val="Notes"/>
-      </w:pPr>
       <w:r>
         <w:t xml:space="preserve">Main Menu &gt; List &gt; Items &gt; [Provider name] (Item list) </w:t>
       </w:r>
@@ -6734,7 +6640,6 @@
           </w:tcPr>
           <w:p>
             <w:pPr>
-              <w:pStyle w:val="Notes"/>
               <w:cnfStyle w:val="000000100000" w:firstRow="0" w:lastRow="0" w:firstColumn="0" w:lastColumn="0" w:oddVBand="0" w:evenVBand="0" w:oddHBand="1" w:evenHBand="0" w:firstRowFirstColumn="0" w:firstRowLastColumn="0" w:lastRowFirstColumn="0" w:lastRowLastColumn="0"/>
             </w:pPr>
             <w:r>
@@ -6749,7 +6654,6 @@
           </w:p>
           <w:p>
             <w:pPr>
-              <w:pStyle w:val="Notes"/>
               <w:cnfStyle w:val="000000100000" w:firstRow="0" w:lastRow="0" w:firstColumn="0" w:lastColumn="0" w:oddVBand="0" w:evenVBand="0" w:oddHBand="1" w:evenHBand="0" w:firstRowFirstColumn="0" w:firstRowLastColumn="0" w:lastRowFirstColumn="0" w:lastRowLastColumn="0"/>
             </w:pPr>
           </w:p>
@@ -6790,7 +6694,6 @@
           </w:tcPr>
           <w:p>
             <w:pPr>
-              <w:pStyle w:val="Notes"/>
               <w:cnfStyle w:val="000000000000" w:firstRow="0" w:lastRow="0" w:firstColumn="0" w:lastColumn="0" w:oddVBand="0" w:evenVBand="0" w:oddHBand="0" w:evenHBand="0" w:firstRowFirstColumn="0" w:firstRowLastColumn="0" w:lastRowFirstColumn="0" w:lastRowLastColumn="0"/>
             </w:pPr>
             <w:r>
@@ -6808,7 +6711,6 @@
           </w:p>
           <w:p>
             <w:pPr>
-              <w:pStyle w:val="Notes"/>
               <w:cnfStyle w:val="000000000000" w:firstRow="0" w:lastRow="0" w:firstColumn="0" w:lastColumn="0" w:oddVBand="0" w:evenVBand="0" w:oddHBand="0" w:evenHBand="0" w:firstRowFirstColumn="0" w:firstRowLastColumn="0" w:lastRowFirstColumn="0" w:lastRowLastColumn="0"/>
             </w:pPr>
           </w:p>
@@ -6906,7 +6808,7 @@
       <w:pPr>
         <w:pStyle w:val="Ttulo1"/>
       </w:pPr>
-      <w:bookmarkStart w:id="10" w:name="_Toc8226658"/>
+      <w:bookmarkStart w:id="10" w:name="_Toc8229849"/>
       <w:r>
         <w:t>Use case UC9.3: Register to the system as a provider</w:t>
       </w:r>
@@ -6921,9 +6823,6 @@
       </w:r>
     </w:p>
     <w:p>
-      <w:pPr>
-        <w:pStyle w:val="Notes"/>
-      </w:pPr>
       <w:r>
         <w:t xml:space="preserve">An unauthenticated user </w:t>
       </w:r>
@@ -6954,10 +6853,8 @@
     </w:p>
     <w:p/>
     <w:p>
-      <w:pPr>
-        <w:pStyle w:val="Notes"/>
-      </w:pPr>
-      <w:r>
+      <w:r>
+        <w:lastRenderedPageBreak/>
         <w:t xml:space="preserve">Main menu &gt; </w:t>
       </w:r>
       <w:r>
@@ -6985,8 +6882,6 @@
         <w:t>Tests</w:t>
       </w:r>
     </w:p>
-    <w:p/>
-    <w:p/>
     <w:p/>
     <w:tbl>
       <w:tblPr>
@@ -7077,7 +6972,6 @@
               <w:rPr>
                 <w:rStyle w:val="Textoennegrita"/>
               </w:rPr>
-              <w:lastRenderedPageBreak/>
               <w:t>Description</w:t>
             </w:r>
           </w:p>
@@ -7093,7 +6987,6 @@
           </w:tcPr>
           <w:p>
             <w:pPr>
-              <w:pStyle w:val="Notes"/>
               <w:cnfStyle w:val="000000100000" w:firstRow="0" w:lastRow="0" w:firstColumn="0" w:lastColumn="0" w:oddVBand="0" w:evenVBand="0" w:oddHBand="1" w:evenHBand="0" w:firstRowFirstColumn="0" w:firstRowLastColumn="0" w:lastRowFirstColumn="0" w:lastRowLastColumn="0"/>
             </w:pPr>
             <w:r>
@@ -7151,7 +7044,6 @@
           </w:tcPr>
           <w:p>
             <w:pPr>
-              <w:pStyle w:val="Notes"/>
               <w:cnfStyle w:val="000000000000" w:firstRow="0" w:lastRow="0" w:firstColumn="0" w:lastColumn="0" w:oddVBand="0" w:evenVBand="0" w:oddHBand="0" w:evenHBand="0" w:firstRowFirstColumn="0" w:firstRowLastColumn="0" w:lastRowFirstColumn="0" w:lastRowLastColumn="0"/>
             </w:pPr>
             <w:r>
@@ -7378,7 +7270,6 @@
           </w:tcPr>
           <w:p>
             <w:pPr>
-              <w:pStyle w:val="Notes"/>
               <w:cnfStyle w:val="000000100000" w:firstRow="0" w:lastRow="0" w:firstColumn="0" w:lastColumn="0" w:oddVBand="0" w:evenVBand="0" w:oddHBand="1" w:evenHBand="0" w:firstRowFirstColumn="0" w:firstRowLastColumn="0" w:lastRowFirstColumn="0" w:lastRowLastColumn="0"/>
             </w:pPr>
             <w:r>
@@ -7430,7 +7321,6 @@
           </w:tcPr>
           <w:p>
             <w:pPr>
-              <w:pStyle w:val="Notes"/>
               <w:cnfStyle w:val="000000000000" w:firstRow="0" w:lastRow="0" w:firstColumn="0" w:lastColumn="0" w:oddVBand="0" w:evenVBand="0" w:oddHBand="0" w:evenHBand="0" w:firstRowFirstColumn="0" w:firstRowLastColumn="0" w:lastRowFirstColumn="0" w:lastRowLastColumn="0"/>
             </w:pPr>
             <w:r>
@@ -7573,7 +7463,7 @@
       <w:pPr>
         <w:pStyle w:val="Ttulo1"/>
       </w:pPr>
-      <w:bookmarkStart w:id="11" w:name="_Toc8226659"/>
+      <w:bookmarkStart w:id="11" w:name="_Toc8229850"/>
       <w:r>
         <w:t>Use case UC10.1 Manage his or her catalogue of items</w:t>
       </w:r>
@@ -7589,12 +7479,11 @@
     </w:p>
     <w:p>
       <w:pPr>
-        <w:pStyle w:val="Notes"/>
+        <w:pStyle w:val="Prrafodelista"/>
         <w:numPr>
           <w:ilvl w:val="0"/>
-          <w:numId w:val="41"/>
+          <w:numId w:val="47"/>
         </w:numPr>
-        <w:jc w:val="both"/>
       </w:pPr>
       <w:r>
         <w:t>A provider wishes to list their items; he or she login into the system, clicks on ‘Provider’ and finally clicks on ‘My items’.</w:t>
@@ -7602,12 +7491,11 @@
     </w:p>
     <w:p>
       <w:pPr>
-        <w:pStyle w:val="Notes"/>
+        <w:pStyle w:val="Prrafodelista"/>
         <w:numPr>
           <w:ilvl w:val="0"/>
-          <w:numId w:val="41"/>
+          <w:numId w:val="47"/>
         </w:numPr>
-        <w:jc w:val="both"/>
       </w:pPr>
       <w:r>
         <w:t>A provider wishes to show their items; he or she login into the system, clicks on ‘Provider’, clicks on ‘My items’ and finally clicks on the ‘Display’ link of an item from the item list.</w:t>
@@ -7615,12 +7503,11 @@
     </w:p>
     <w:p>
       <w:pPr>
-        <w:pStyle w:val="Notes"/>
+        <w:pStyle w:val="Prrafodelista"/>
         <w:numPr>
           <w:ilvl w:val="0"/>
-          <w:numId w:val="41"/>
+          <w:numId w:val="47"/>
         </w:numPr>
-        <w:jc w:val="both"/>
       </w:pPr>
       <w:r>
         <w:t>A provider wishes to create an item; he or she login into the system, clicks on ‘Provider’, clicks on ‘My items’, clicks on the ‘Create an item’, fills the form and finally hits the ‘Save’ button.</w:t>
@@ -7628,12 +7515,11 @@
     </w:p>
     <w:p>
       <w:pPr>
-        <w:pStyle w:val="Notes"/>
+        <w:pStyle w:val="Prrafodelista"/>
         <w:numPr>
           <w:ilvl w:val="0"/>
-          <w:numId w:val="41"/>
+          <w:numId w:val="47"/>
         </w:numPr>
-        <w:jc w:val="both"/>
       </w:pPr>
       <w:r>
         <w:lastRenderedPageBreak/>
@@ -7666,12 +7552,11 @@
     </w:p>
     <w:p>
       <w:pPr>
-        <w:pStyle w:val="Notes"/>
+        <w:pStyle w:val="Prrafodelista"/>
         <w:numPr>
           <w:ilvl w:val="0"/>
-          <w:numId w:val="41"/>
+          <w:numId w:val="47"/>
         </w:numPr>
-        <w:jc w:val="both"/>
       </w:pPr>
       <w:r>
         <w:t xml:space="preserve">A </w:t>
@@ -7729,10 +7614,10 @@
     </w:p>
     <w:p>
       <w:pPr>
-        <w:pStyle w:val="Notes"/>
+        <w:pStyle w:val="Prrafodelista"/>
         <w:numPr>
           <w:ilvl w:val="0"/>
-          <w:numId w:val="42"/>
+          <w:numId w:val="48"/>
         </w:numPr>
       </w:pPr>
       <w:r>
@@ -7753,10 +7638,10 @@
     </w:p>
     <w:p>
       <w:pPr>
-        <w:pStyle w:val="Notes"/>
+        <w:pStyle w:val="Prrafodelista"/>
         <w:numPr>
           <w:ilvl w:val="0"/>
-          <w:numId w:val="42"/>
+          <w:numId w:val="48"/>
         </w:numPr>
       </w:pPr>
       <w:r>
@@ -7783,10 +7668,10 @@
     </w:p>
     <w:p>
       <w:pPr>
-        <w:pStyle w:val="Notes"/>
+        <w:pStyle w:val="Prrafodelista"/>
         <w:numPr>
           <w:ilvl w:val="0"/>
-          <w:numId w:val="42"/>
+          <w:numId w:val="48"/>
         </w:numPr>
       </w:pPr>
       <w:r>
@@ -7810,10 +7695,10 @@
     </w:p>
     <w:p>
       <w:pPr>
-        <w:pStyle w:val="Notes"/>
+        <w:pStyle w:val="Prrafodelista"/>
         <w:numPr>
           <w:ilvl w:val="0"/>
-          <w:numId w:val="42"/>
+          <w:numId w:val="48"/>
         </w:numPr>
       </w:pPr>
       <w:r>
@@ -7840,10 +7725,10 @@
     </w:p>
     <w:p>
       <w:pPr>
-        <w:pStyle w:val="Notes"/>
+        <w:pStyle w:val="Prrafodelista"/>
         <w:numPr>
           <w:ilvl w:val="0"/>
-          <w:numId w:val="42"/>
+          <w:numId w:val="48"/>
         </w:numPr>
       </w:pPr>
       <w:r>
@@ -7985,7 +7870,6 @@
           </w:tcPr>
           <w:p>
             <w:pPr>
-              <w:pStyle w:val="Notes"/>
               <w:cnfStyle w:val="000000100000" w:firstRow="0" w:lastRow="0" w:firstColumn="0" w:lastColumn="0" w:oddVBand="0" w:evenVBand="0" w:oddHBand="1" w:evenHBand="0" w:firstRowFirstColumn="0" w:firstRowLastColumn="0" w:lastRowFirstColumn="0" w:lastRowLastColumn="0"/>
             </w:pPr>
             <w:r>
@@ -8009,7 +7893,6 @@
           </w:p>
           <w:p>
             <w:pPr>
-              <w:pStyle w:val="Notes"/>
               <w:cnfStyle w:val="000000100000" w:firstRow="0" w:lastRow="0" w:firstColumn="0" w:lastColumn="0" w:oddVBand="0" w:evenVBand="0" w:oddHBand="1" w:evenHBand="0" w:firstRowFirstColumn="0" w:firstRowLastColumn="0" w:lastRowFirstColumn="0" w:lastRowLastColumn="0"/>
             </w:pPr>
           </w:p>
@@ -8050,7 +7933,6 @@
           </w:tcPr>
           <w:p>
             <w:pPr>
-              <w:pStyle w:val="Notes"/>
               <w:cnfStyle w:val="000000000000" w:firstRow="0" w:lastRow="0" w:firstColumn="0" w:lastColumn="0" w:oddVBand="0" w:evenVBand="0" w:oddHBand="0" w:evenHBand="0" w:firstRowFirstColumn="0" w:firstRowLastColumn="0" w:lastRowFirstColumn="0" w:lastRowLastColumn="0"/>
             </w:pPr>
             <w:r>
@@ -8080,7 +7962,6 @@
           </w:p>
           <w:p>
             <w:pPr>
-              <w:pStyle w:val="Notes"/>
               <w:cnfStyle w:val="000000000000" w:firstRow="0" w:lastRow="0" w:firstColumn="0" w:lastColumn="0" w:oddVBand="0" w:evenVBand="0" w:oddHBand="0" w:evenHBand="0" w:firstRowFirstColumn="0" w:firstRowLastColumn="0" w:lastRowFirstColumn="0" w:lastRowLastColumn="0"/>
             </w:pPr>
           </w:p>
@@ -8283,7 +8164,6 @@
           </w:tcPr>
           <w:p>
             <w:pPr>
-              <w:pStyle w:val="Notes"/>
               <w:cnfStyle w:val="000000100000" w:firstRow="0" w:lastRow="0" w:firstColumn="0" w:lastColumn="0" w:oddVBand="0" w:evenVBand="0" w:oddHBand="1" w:evenHBand="0" w:firstRowFirstColumn="0" w:firstRowLastColumn="0" w:lastRowFirstColumn="0" w:lastRowLastColumn="0"/>
             </w:pPr>
             <w:r>
@@ -8301,7 +8181,6 @@
           </w:p>
           <w:p>
             <w:pPr>
-              <w:pStyle w:val="Notes"/>
               <w:cnfStyle w:val="000000100000" w:firstRow="0" w:lastRow="0" w:firstColumn="0" w:lastColumn="0" w:oddVBand="0" w:evenVBand="0" w:oddHBand="1" w:evenHBand="0" w:firstRowFirstColumn="0" w:firstRowLastColumn="0" w:lastRowFirstColumn="0" w:lastRowLastColumn="0"/>
             </w:pPr>
           </w:p>
@@ -8342,7 +8221,6 @@
           </w:tcPr>
           <w:p>
             <w:pPr>
-              <w:pStyle w:val="Notes"/>
               <w:cnfStyle w:val="000000000000" w:firstRow="0" w:lastRow="0" w:firstColumn="0" w:lastColumn="0" w:oddVBand="0" w:evenVBand="0" w:oddHBand="0" w:evenHBand="0" w:firstRowFirstColumn="0" w:firstRowLastColumn="0" w:lastRowFirstColumn="0" w:lastRowLastColumn="0"/>
             </w:pPr>
             <w:r>
@@ -8363,7 +8241,6 @@
           </w:p>
           <w:p>
             <w:pPr>
-              <w:pStyle w:val="Notes"/>
               <w:cnfStyle w:val="000000000000" w:firstRow="0" w:lastRow="0" w:firstColumn="0" w:lastColumn="0" w:oddVBand="0" w:evenVBand="0" w:oddHBand="0" w:evenHBand="0" w:firstRowFirstColumn="0" w:firstRowLastColumn="0" w:lastRowFirstColumn="0" w:lastRowLastColumn="0"/>
             </w:pPr>
           </w:p>
@@ -8566,7 +8443,6 @@
           </w:tcPr>
           <w:p>
             <w:pPr>
-              <w:pStyle w:val="Notes"/>
               <w:cnfStyle w:val="000000100000" w:firstRow="0" w:lastRow="0" w:firstColumn="0" w:lastColumn="0" w:oddVBand="0" w:evenVBand="0" w:oddHBand="1" w:evenHBand="0" w:firstRowFirstColumn="0" w:firstRowLastColumn="0" w:lastRowFirstColumn="0" w:lastRowLastColumn="0"/>
             </w:pPr>
             <w:r>
@@ -8669,7 +8545,6 @@
           </w:tcPr>
           <w:p>
             <w:pPr>
-              <w:pStyle w:val="Notes"/>
               <w:cnfStyle w:val="000000000000" w:firstRow="0" w:lastRow="0" w:firstColumn="0" w:lastColumn="0" w:oddVBand="0" w:evenVBand="0" w:oddHBand="0" w:evenHBand="0" w:firstRowFirstColumn="0" w:firstRowLastColumn="0" w:lastRowFirstColumn="0" w:lastRowLastColumn="0"/>
             </w:pPr>
             <w:r>
@@ -8734,7 +8609,6 @@
               <w:rPr>
                 <w:rStyle w:val="Textoennegrita"/>
               </w:rPr>
-              <w:lastRenderedPageBreak/>
               <w:t>Outcome</w:t>
             </w:r>
           </w:p>
@@ -8910,7 +8784,6 @@
           </w:tcPr>
           <w:p>
             <w:pPr>
-              <w:pStyle w:val="Notes"/>
               <w:cnfStyle w:val="000000100000" w:firstRow="0" w:lastRow="0" w:firstColumn="0" w:lastColumn="0" w:oddVBand="0" w:evenVBand="0" w:oddHBand="1" w:evenHBand="0" w:firstRowFirstColumn="0" w:firstRowLastColumn="0" w:lastRowFirstColumn="0" w:lastRowLastColumn="0"/>
             </w:pPr>
             <w:r>
@@ -8941,13 +8814,7 @@
               <w:t xml:space="preserve">, </w:t>
             </w:r>
             <w:r>
-              <w:t>Link: ‘</w:t>
-            </w:r>
-            <w:r>
-              <w:t>’</w:t>
-            </w:r>
-            <w:r>
-              <w:t>, Pictures: ‘’.</w:t>
+              <w:t>Link: ‘’, Pictures: ‘’.</w:t>
             </w:r>
             <w:r>
               <w:t xml:space="preserve"> </w:t>
@@ -8995,7 +8862,6 @@
           </w:tcPr>
           <w:p>
             <w:pPr>
-              <w:pStyle w:val="Notes"/>
               <w:cnfStyle w:val="000000000000" w:firstRow="0" w:lastRow="0" w:firstColumn="0" w:lastColumn="0" w:oddVBand="0" w:evenVBand="0" w:oddHBand="0" w:evenHBand="0" w:firstRowFirstColumn="0" w:firstRowLastColumn="0" w:lastRowFirstColumn="0" w:lastRowLastColumn="0"/>
             </w:pPr>
             <w:r>
@@ -9064,7 +8930,6 @@
           </w:p>
           <w:p>
             <w:pPr>
-              <w:pStyle w:val="Notes"/>
               <w:cnfStyle w:val="000000000000" w:firstRow="0" w:lastRow="0" w:firstColumn="0" w:lastColumn="0" w:oddVBand="0" w:evenVBand="0" w:oddHBand="0" w:evenHBand="0" w:firstRowFirstColumn="0" w:firstRowLastColumn="0" w:lastRowFirstColumn="0" w:lastRowLastColumn="0"/>
             </w:pPr>
           </w:p>
@@ -9267,7 +9132,6 @@
           </w:tcPr>
           <w:p>
             <w:pPr>
-              <w:pStyle w:val="Notes"/>
               <w:cnfStyle w:val="000000100000" w:firstRow="0" w:lastRow="0" w:firstColumn="0" w:lastColumn="0" w:oddVBand="0" w:evenVBand="0" w:oddHBand="1" w:evenHBand="0" w:firstRowFirstColumn="0" w:firstRowLastColumn="0" w:lastRowFirstColumn="0" w:lastRowLastColumn="0"/>
             </w:pPr>
             <w:r>
@@ -9297,22 +9161,13 @@
               <w:t>: ‘</w:t>
             </w:r>
             <w:r>
-              <w:t xml:space="preserve">This is </w:t>
-            </w:r>
-            <w:r>
-              <w:t>the last console of Sony’</w:t>
+              <w:t>This is the last console of Sony’</w:t>
             </w:r>
             <w:r>
               <w:t xml:space="preserve">, </w:t>
             </w:r>
             <w:r>
-              <w:t>Link: ‘https://www.</w:t>
-            </w:r>
-            <w:r>
-              <w:t>sony</w:t>
-            </w:r>
-            <w:r>
-              <w:t>.com’, Pictures: ‘’.</w:t>
+              <w:t>Link: ‘https://www.sony.com’, Pictures: ‘’.</w:t>
             </w:r>
             <w:r>
               <w:t xml:space="preserve"> </w:t>
@@ -9320,7 +9175,6 @@
           </w:p>
           <w:p>
             <w:pPr>
-              <w:pStyle w:val="Notes"/>
               <w:cnfStyle w:val="000000100000" w:firstRow="0" w:lastRow="0" w:firstColumn="0" w:lastColumn="0" w:oddVBand="0" w:evenVBand="0" w:oddHBand="1" w:evenHBand="0" w:firstRowFirstColumn="0" w:firstRowLastColumn="0" w:lastRowFirstColumn="0" w:lastRowLastColumn="0"/>
             </w:pPr>
           </w:p>
@@ -9361,7 +9215,6 @@
           </w:tcPr>
           <w:p>
             <w:pPr>
-              <w:pStyle w:val="Notes"/>
               <w:cnfStyle w:val="000000000000" w:firstRow="0" w:lastRow="0" w:firstColumn="0" w:lastColumn="0" w:oddVBand="0" w:evenVBand="0" w:oddHBand="0" w:evenHBand="0" w:firstRowFirstColumn="0" w:firstRowLastColumn="0" w:lastRowFirstColumn="0" w:lastRowLastColumn="0"/>
             </w:pPr>
             <w:r>
@@ -9599,7 +9452,6 @@
           </w:tcPr>
           <w:p>
             <w:pPr>
-              <w:pStyle w:val="Notes"/>
               <w:cnfStyle w:val="000000100000" w:firstRow="0" w:lastRow="0" w:firstColumn="0" w:lastColumn="0" w:oddVBand="0" w:evenVBand="0" w:oddHBand="1" w:evenHBand="0" w:firstRowFirstColumn="0" w:firstRowLastColumn="0" w:lastRowFirstColumn="0" w:lastRowLastColumn="0"/>
             </w:pPr>
             <w:r>
@@ -9623,7 +9475,6 @@
           </w:p>
           <w:p>
             <w:pPr>
-              <w:pStyle w:val="Notes"/>
               <w:cnfStyle w:val="000000100000" w:firstRow="0" w:lastRow="0" w:firstColumn="0" w:lastColumn="0" w:oddVBand="0" w:evenVBand="0" w:oddHBand="1" w:evenHBand="0" w:firstRowFirstColumn="0" w:firstRowLastColumn="0" w:lastRowFirstColumn="0" w:lastRowLastColumn="0"/>
             </w:pPr>
           </w:p>
@@ -9664,7 +9515,6 @@
           </w:tcPr>
           <w:p>
             <w:pPr>
-              <w:pStyle w:val="Notes"/>
               <w:cnfStyle w:val="000000000000" w:firstRow="0" w:lastRow="0" w:firstColumn="0" w:lastColumn="0" w:oddVBand="0" w:evenVBand="0" w:oddHBand="0" w:evenHBand="0" w:firstRowFirstColumn="0" w:firstRowLastColumn="0" w:lastRowFirstColumn="0" w:lastRowLastColumn="0"/>
             </w:pPr>
             <w:r>
@@ -9781,33 +9631,15 @@
       <w:pPr>
         <w:pStyle w:val="Ttulo1"/>
       </w:pPr>
-      <w:bookmarkStart w:id="12" w:name="_Toc8226660"/>
-      <w:r>
-        <w:t>Use case UC</w:t>
-      </w:r>
-      <w:r>
-        <w:t>11</w:t>
-      </w:r>
-      <w:r>
-        <w:t>.</w:t>
-      </w:r>
-      <w:r>
-        <w:t>1</w:t>
-      </w:r>
-      <w:r>
-        <w:t xml:space="preserve"> </w:t>
+      <w:bookmarkStart w:id="12" w:name="_Toc8229851"/>
+      <w:r>
+        <w:t xml:space="preserve">Use case UC11.1 </w:t>
       </w:r>
       <w:r>
         <w:t>Display a dashboard</w:t>
       </w:r>
       <w:r>
-        <w:t xml:space="preserve"> (Level </w:t>
-      </w:r>
-      <w:r>
-        <w:t>B</w:t>
-      </w:r>
-      <w:r>
-        <w:t>)</w:t>
+        <w:t xml:space="preserve"> (Level B)</w:t>
       </w:r>
       <w:bookmarkEnd w:id="12"/>
     </w:p>
@@ -9820,12 +9652,7 @@
       </w:r>
     </w:p>
     <w:p>
-      <w:pPr>
-        <w:pStyle w:val="Notes"/>
-        <w:jc w:val="both"/>
-      </w:pPr>
-      <w:r>
-        <w:lastRenderedPageBreak/>
+      <w:r>
         <w:t>An administrator wishes display his or her dashboard; he or she login into the system, clicks on ‘Administrator’ and finally clicks on ‘Dashboard’.</w:t>
       </w:r>
     </w:p>
@@ -9838,9 +9665,6 @@
       </w:r>
     </w:p>
     <w:p>
-      <w:pPr>
-        <w:pStyle w:val="Notes"/>
-      </w:pPr>
       <w:r>
         <w:t>Login &gt; Main Menu &gt; Administrator &gt; Dashboard</w:t>
       </w:r>
@@ -9944,7 +9768,6 @@
           </w:tcPr>
           <w:p>
             <w:pPr>
-              <w:pStyle w:val="Notes"/>
               <w:cnfStyle w:val="000000100000" w:firstRow="0" w:lastRow="0" w:firstColumn="0" w:lastColumn="0" w:oddVBand="0" w:evenVBand="0" w:oddHBand="1" w:evenHBand="0" w:firstRowFirstColumn="0" w:firstRowLastColumn="0" w:lastRowFirstColumn="0" w:lastRowLastColumn="0"/>
             </w:pPr>
             <w:r>
@@ -9953,7 +9776,6 @@
           </w:p>
           <w:p>
             <w:pPr>
-              <w:pStyle w:val="Notes"/>
               <w:cnfStyle w:val="000000100000" w:firstRow="0" w:lastRow="0" w:firstColumn="0" w:lastColumn="0" w:oddVBand="0" w:evenVBand="0" w:oddHBand="1" w:evenHBand="0" w:firstRowFirstColumn="0" w:firstRowLastColumn="0" w:lastRowFirstColumn="0" w:lastRowLastColumn="0"/>
             </w:pPr>
           </w:p>
@@ -9994,22 +9816,14 @@
           </w:tcPr>
           <w:p>
             <w:pPr>
-              <w:pStyle w:val="Notes"/>
               <w:cnfStyle w:val="000000000000" w:firstRow="0" w:lastRow="0" w:firstColumn="0" w:lastColumn="0" w:oddVBand="0" w:evenVBand="0" w:oddHBand="0" w:evenHBand="0" w:firstRowFirstColumn="0" w:firstRowLastColumn="0" w:lastRowFirstColumn="0" w:lastRowLastColumn="0"/>
             </w:pPr>
             <w:r>
-              <w:t xml:space="preserve">The system must return a list where all level </w:t>
-            </w:r>
-            <w:r>
-              <w:t>b</w:t>
-            </w:r>
-            <w:r>
-              <w:t xml:space="preserve"> queries results are shown.</w:t>
-            </w:r>
-          </w:p>
-          <w:p>
-            <w:pPr>
-              <w:pStyle w:val="Notes"/>
+              <w:t>The system must return a list where all level b queries results are shown.</w:t>
+            </w:r>
+          </w:p>
+          <w:p>
+            <w:pPr>
               <w:cnfStyle w:val="000000000000" w:firstRow="0" w:lastRow="0" w:firstColumn="0" w:lastColumn="0" w:oddVBand="0" w:evenVBand="0" w:oddHBand="0" w:evenHBand="0" w:firstRowFirstColumn="0" w:firstRowLastColumn="0" w:lastRowFirstColumn="0" w:lastRowLastColumn="0"/>
             </w:pPr>
           </w:p>
@@ -10039,6 +9853,7 @@
               <w:rPr>
                 <w:rStyle w:val="Textoennegrita"/>
               </w:rPr>
+              <w:lastRenderedPageBreak/>
               <w:t>Outcome</w:t>
             </w:r>
           </w:p>
@@ -10106,18 +9921,9 @@
       <w:pPr>
         <w:pStyle w:val="Ttulo1"/>
       </w:pPr>
-      <w:bookmarkStart w:id="13" w:name="_Toc8226661"/>
-      <w:r>
-        <w:t>Use case UC1</w:t>
-      </w:r>
-      <w:r>
-        <w:t>3</w:t>
-      </w:r>
-      <w:r>
-        <w:t xml:space="preserve">.1 Manage his or her </w:t>
-      </w:r>
-      <w:r>
-        <w:t>sponsorships</w:t>
+      <w:bookmarkStart w:id="13" w:name="_Toc8229852"/>
+      <w:r>
+        <w:t>Use case UC13.1 Manage his or her sponsorships</w:t>
       </w:r>
       <w:bookmarkEnd w:id="13"/>
     </w:p>
@@ -10131,118 +9937,65 @@
     </w:p>
     <w:p>
       <w:pPr>
-        <w:pStyle w:val="Notes"/>
+        <w:pStyle w:val="Prrafodelista"/>
         <w:numPr>
           <w:ilvl w:val="0"/>
-          <w:numId w:val="43"/>
+          <w:numId w:val="49"/>
         </w:numPr>
-        <w:jc w:val="both"/>
-      </w:pPr>
-      <w:r>
-        <w:t xml:space="preserve">A provider wishes to list their </w:t>
-      </w:r>
-      <w:r>
-        <w:t>sponsorships</w:t>
-      </w:r>
-      <w:r>
-        <w:t xml:space="preserve">; he or she login into the system, clicks on ‘Provider’ and finally clicks on ‘My </w:t>
-      </w:r>
-      <w:r>
-        <w:t>sponsorship list’</w:t>
-      </w:r>
-      <w:r>
-        <w:t>.</w:t>
+      </w:pPr>
+      <w:r>
+        <w:t>A provider wishes to list their sponsorships; he or she login into the system, clicks on ‘Provider’ and finally clicks on ‘My sponsorship list’.</w:t>
       </w:r>
     </w:p>
     <w:p>
       <w:pPr>
-        <w:pStyle w:val="Notes"/>
+        <w:pStyle w:val="Prrafodelista"/>
         <w:numPr>
           <w:ilvl w:val="0"/>
-          <w:numId w:val="43"/>
+          <w:numId w:val="49"/>
         </w:numPr>
-        <w:jc w:val="both"/>
-      </w:pPr>
-      <w:r>
-        <w:t xml:space="preserve">A provider wishes to show their </w:t>
-      </w:r>
-      <w:r>
-        <w:t>sponsorships</w:t>
-      </w:r>
-      <w:r>
-        <w:t>; he or she login into the system, clicks on ‘Provider’, clicks on ‘My sponsorship list’ and finally clicks on the ‘Display’ link of a</w:t>
-      </w:r>
-      <w:r>
-        <w:t xml:space="preserve"> sponsorship</w:t>
-      </w:r>
-      <w:r>
-        <w:t xml:space="preserve"> from the sponsorship list.</w:t>
+      </w:pPr>
+      <w:r>
+        <w:t>A provider wishes to show their sponsorships; he or she login into the system, clicks on ‘Provider’, clicks on ‘My sponsorship list’ and finally clicks on the ‘Display’ link of a sponsorship from the sponsorship list.</w:t>
       </w:r>
     </w:p>
     <w:p>
       <w:pPr>
-        <w:pStyle w:val="Notes"/>
+        <w:pStyle w:val="Prrafodelista"/>
         <w:numPr>
           <w:ilvl w:val="0"/>
-          <w:numId w:val="43"/>
+          <w:numId w:val="49"/>
         </w:numPr>
-        <w:jc w:val="both"/>
-      </w:pPr>
-      <w:r>
-        <w:t xml:space="preserve">A provider wishes to create </w:t>
-      </w:r>
-      <w:r>
-        <w:t>a sponsorship</w:t>
-      </w:r>
-      <w:r>
-        <w:t xml:space="preserve">; he or she login into the system, clicks on ‘Provider’, clicks on ‘My sponsorship list’, clicks on the ‘Create a </w:t>
-      </w:r>
-      <w:r>
-        <w:t>sponsorship’</w:t>
-      </w:r>
-      <w:r>
-        <w:t>, fills the form and finally hits the ‘Save’ button.</w:t>
+      </w:pPr>
+      <w:r>
+        <w:t>A provider wishes to create a sponsorship; he or she login into the system, clicks on ‘Provider’, clicks on ‘My sponsorship list’, clicks on the ‘Create a sponsorship’, fills the form and finally hits the ‘Save’ button.</w:t>
       </w:r>
     </w:p>
     <w:p>
       <w:pPr>
-        <w:pStyle w:val="Notes"/>
+        <w:pStyle w:val="Prrafodelista"/>
         <w:numPr>
           <w:ilvl w:val="0"/>
-          <w:numId w:val="43"/>
+          <w:numId w:val="49"/>
         </w:numPr>
-        <w:jc w:val="both"/>
-      </w:pPr>
-      <w:r>
-        <w:t>A provider wishes to update a</w:t>
-      </w:r>
-      <w:r>
-        <w:t xml:space="preserve"> sponsorship</w:t>
-      </w:r>
-      <w:r>
-        <w:t>; he or she login into the system,</w:t>
+      </w:pPr>
+      <w:r>
+        <w:t>A provider wishes to update a sponsorship; he or she login into the system,</w:t>
       </w:r>
       <w:r>
         <w:t xml:space="preserve"> </w:t>
       </w:r>
       <w:r>
-        <w:t xml:space="preserve">clicks on ‘Provider’, clicks on ‘My sponsorship list’, clicks on the ‘Edit’ link of a </w:t>
-      </w:r>
-      <w:r>
-        <w:t>sponsorship</w:t>
-      </w:r>
-      <w:r>
-        <w:t xml:space="preserve"> from the sponsorship list, fills de form and finally hits the ‘Save’ button.</w:t>
+        <w:t>clicks on ‘Provider’, clicks on ‘My sponsorship list’, clicks on the ‘Edit’ link of a sponsorship from the sponsorship list, fills de form and finally hits the ‘Save’ button.</w:t>
       </w:r>
     </w:p>
     <w:p>
       <w:pPr>
-        <w:pStyle w:val="Notes"/>
+        <w:pStyle w:val="Prrafodelista"/>
         <w:numPr>
           <w:ilvl w:val="0"/>
-          <w:numId w:val="43"/>
+          <w:numId w:val="49"/>
         </w:numPr>
-        <w:jc w:val="both"/>
       </w:pPr>
       <w:r>
         <w:t>A provider wishes to delete a sponsorship; he or she login into the system,</w:t>
@@ -10251,15 +10004,7 @@
         <w:t xml:space="preserve"> </w:t>
       </w:r>
       <w:r>
-        <w:t xml:space="preserve">clicks on ‘Provider’, clicks on ‘My sponsorship list’ and finally clicks on the ‘Delete’ link of </w:t>
-      </w:r>
-      <w:proofErr w:type="gramStart"/>
-      <w:r>
-        <w:t>an</w:t>
-      </w:r>
-      <w:proofErr w:type="gramEnd"/>
-      <w:r>
-        <w:t xml:space="preserve"> sponsorship from the sponsorship list.</w:t>
+        <w:t>clicks on ‘Provider’, clicks on ‘My sponsorship list’ and finally clicks on the ‘Delete’ link of a sponsorship from the sponsorship list.</w:t>
       </w:r>
     </w:p>
     <w:p>
@@ -10272,47 +10017,34 @@
     </w:p>
     <w:p>
       <w:pPr>
-        <w:pStyle w:val="Notes"/>
+        <w:pStyle w:val="Prrafodelista"/>
         <w:numPr>
           <w:ilvl w:val="0"/>
-          <w:numId w:val="44"/>
+          <w:numId w:val="50"/>
         </w:numPr>
       </w:pPr>
       <w:r>
-        <w:t xml:space="preserve">Login &gt; Main Menu &gt; Provider &gt; My </w:t>
-      </w:r>
-      <w:r>
-        <w:t>sponsorship</w:t>
-      </w:r>
-      <w:r>
-        <w:t xml:space="preserve"> list </w:t>
+        <w:t xml:space="preserve">Login &gt; Main Menu &gt; Provider &gt; My sponsorship list </w:t>
       </w:r>
     </w:p>
     <w:p>
       <w:pPr>
-        <w:pStyle w:val="Notes"/>
+        <w:pStyle w:val="Prrafodelista"/>
         <w:numPr>
           <w:ilvl w:val="0"/>
-          <w:numId w:val="44"/>
+          <w:numId w:val="50"/>
         </w:numPr>
       </w:pPr>
       <w:r>
-        <w:lastRenderedPageBreak/>
-        <w:t>Login &gt; Main Menu &gt; Provider &gt; My sponsorship list &gt; Display (</w:t>
-      </w:r>
-      <w:r>
-        <w:t>S</w:t>
-      </w:r>
-      <w:r>
-        <w:t>ponsorship list)</w:t>
+        <w:t>Login &gt; Main Menu &gt; Provider &gt; My sponsorship list &gt; Display (Sponsorship list)</w:t>
       </w:r>
     </w:p>
     <w:p>
       <w:pPr>
-        <w:pStyle w:val="Notes"/>
+        <w:pStyle w:val="Prrafodelista"/>
         <w:numPr>
           <w:ilvl w:val="0"/>
-          <w:numId w:val="44"/>
+          <w:numId w:val="50"/>
         </w:numPr>
       </w:pPr>
       <w:r>
@@ -10321,10 +10053,10 @@
     </w:p>
     <w:p>
       <w:pPr>
-        <w:pStyle w:val="Notes"/>
+        <w:pStyle w:val="Prrafodelista"/>
         <w:numPr>
           <w:ilvl w:val="0"/>
-          <w:numId w:val="44"/>
+          <w:numId w:val="50"/>
         </w:numPr>
       </w:pPr>
       <w:r>
@@ -10333,10 +10065,10 @@
     </w:p>
     <w:p>
       <w:pPr>
-        <w:pStyle w:val="Notes"/>
+        <w:pStyle w:val="Prrafodelista"/>
         <w:numPr>
           <w:ilvl w:val="0"/>
-          <w:numId w:val="44"/>
+          <w:numId w:val="50"/>
         </w:numPr>
       </w:pPr>
       <w:r>
@@ -10460,7 +10192,6 @@
           </w:tcPr>
           <w:p>
             <w:pPr>
-              <w:pStyle w:val="Notes"/>
               <w:cnfStyle w:val="000000100000" w:firstRow="0" w:lastRow="0" w:firstColumn="0" w:lastColumn="0" w:oddVBand="0" w:evenVBand="0" w:oddHBand="1" w:evenHBand="0" w:firstRowFirstColumn="0" w:firstRowLastColumn="0" w:lastRowFirstColumn="0" w:lastRowLastColumn="0"/>
             </w:pPr>
             <w:r>
@@ -10478,7 +10209,6 @@
           </w:p>
           <w:p>
             <w:pPr>
-              <w:pStyle w:val="Notes"/>
               <w:cnfStyle w:val="000000100000" w:firstRow="0" w:lastRow="0" w:firstColumn="0" w:lastColumn="0" w:oddVBand="0" w:evenVBand="0" w:oddHBand="1" w:evenHBand="0" w:firstRowFirstColumn="0" w:firstRowLastColumn="0" w:lastRowFirstColumn="0" w:lastRowLastColumn="0"/>
             </w:pPr>
           </w:p>
@@ -10519,7 +10249,6 @@
           </w:tcPr>
           <w:p>
             <w:pPr>
-              <w:pStyle w:val="Notes"/>
               <w:cnfStyle w:val="000000000000" w:firstRow="0" w:lastRow="0" w:firstColumn="0" w:lastColumn="0" w:oddVBand="0" w:evenVBand="0" w:oddHBand="0" w:evenHBand="0" w:firstRowFirstColumn="0" w:firstRowLastColumn="0" w:lastRowFirstColumn="0" w:lastRowLastColumn="0"/>
             </w:pPr>
             <w:r>
@@ -10540,7 +10269,6 @@
           </w:p>
           <w:p>
             <w:pPr>
-              <w:pStyle w:val="Notes"/>
               <w:cnfStyle w:val="000000000000" w:firstRow="0" w:lastRow="0" w:firstColumn="0" w:lastColumn="0" w:oddVBand="0" w:evenVBand="0" w:oddHBand="0" w:evenHBand="0" w:firstRowFirstColumn="0" w:firstRowLastColumn="0" w:lastRowFirstColumn="0" w:lastRowLastColumn="0"/>
             </w:pPr>
           </w:p>
@@ -10743,7 +10471,6 @@
           </w:tcPr>
           <w:p>
             <w:pPr>
-              <w:pStyle w:val="Notes"/>
               <w:cnfStyle w:val="000000100000" w:firstRow="0" w:lastRow="0" w:firstColumn="0" w:lastColumn="0" w:oddVBand="0" w:evenVBand="0" w:oddHBand="1" w:evenHBand="0" w:firstRowFirstColumn="0" w:firstRowLastColumn="0" w:lastRowFirstColumn="0" w:lastRowLastColumn="0"/>
             </w:pPr>
             <w:r>
@@ -10761,7 +10488,6 @@
           </w:p>
           <w:p>
             <w:pPr>
-              <w:pStyle w:val="Notes"/>
               <w:cnfStyle w:val="000000100000" w:firstRow="0" w:lastRow="0" w:firstColumn="0" w:lastColumn="0" w:oddVBand="0" w:evenVBand="0" w:oddHBand="1" w:evenHBand="0" w:firstRowFirstColumn="0" w:firstRowLastColumn="0" w:lastRowFirstColumn="0" w:lastRowLastColumn="0"/>
             </w:pPr>
           </w:p>
@@ -10802,7 +10528,6 @@
           </w:tcPr>
           <w:p>
             <w:pPr>
-              <w:pStyle w:val="Notes"/>
               <w:cnfStyle w:val="000000000000" w:firstRow="0" w:lastRow="0" w:firstColumn="0" w:lastColumn="0" w:oddVBand="0" w:evenVBand="0" w:oddHBand="0" w:evenHBand="0" w:firstRowFirstColumn="0" w:firstRowLastColumn="0" w:lastRowFirstColumn="0" w:lastRowLastColumn="0"/>
             </w:pPr>
             <w:r>
@@ -10823,7 +10548,6 @@
           </w:p>
           <w:p>
             <w:pPr>
-              <w:pStyle w:val="Notes"/>
               <w:cnfStyle w:val="000000000000" w:firstRow="0" w:lastRow="0" w:firstColumn="0" w:lastColumn="0" w:oddVBand="0" w:evenVBand="0" w:oddHBand="0" w:evenHBand="0" w:firstRowFirstColumn="0" w:firstRowLastColumn="0" w:lastRowFirstColumn="0" w:lastRowLastColumn="0"/>
             </w:pPr>
           </w:p>
@@ -10853,6 +10577,7 @@
               <w:rPr>
                 <w:rStyle w:val="Textoennegrita"/>
               </w:rPr>
+              <w:lastRenderedPageBreak/>
               <w:t>Outcome</w:t>
             </w:r>
           </w:p>
@@ -10976,7 +10701,13 @@
               <w:rPr>
                 <w:rStyle w:val="Textoennegrita"/>
               </w:rPr>
-              <w:t>Create item</w:t>
+              <w:t xml:space="preserve">Create </w:t>
+            </w:r>
+            <w:r>
+              <w:rPr>
+                <w:rStyle w:val="Textoennegrita"/>
+              </w:rPr>
+              <w:t>sponsorship</w:t>
             </w:r>
           </w:p>
         </w:tc>
@@ -11020,7 +10751,6 @@
           </w:tcPr>
           <w:p>
             <w:pPr>
-              <w:pStyle w:val="Notes"/>
               <w:cnfStyle w:val="000000100000" w:firstRow="0" w:lastRow="0" w:firstColumn="0" w:lastColumn="0" w:oddVBand="0" w:evenVBand="0" w:oddHBand="1" w:evenHBand="0" w:firstRowFirstColumn="0" w:firstRowLastColumn="0" w:lastRowFirstColumn="0" w:lastRowLastColumn="0"/>
             </w:pPr>
             <w:r>
@@ -11033,10 +10763,7 @@
               <w:t>: ‘</w:t>
             </w:r>
             <w:r>
-              <w:t>https://www.cocacola.com</w:t>
-            </w:r>
-            <w:r>
-              <w:t>’</w:t>
+              <w:t>https://www.cocacola.com’</w:t>
             </w:r>
             <w:r>
               <w:t xml:space="preserve">, </w:t>
@@ -11054,10 +10781,7 @@
               <w:t xml:space="preserve">, </w:t>
             </w:r>
             <w:r>
-              <w:t>Holder: ‘Jaime’, Make: ‘VISA’, Credit card number: ‘5489061923730387’, Exp. Month: ‘05’, Exp. Year: ‘2021’, CVV: ‘555’</w:t>
-            </w:r>
-            <w:r>
-              <w:t>, Position: ‘Java developer’.</w:t>
+              <w:t>Holder: ‘Jaime’, Make: ‘VISA’, Credit card number: ‘5489061923730387’, Exp. Month: ‘05’, Exp. Year: ‘2021’, CVV: ‘555’, Position: ‘Java developer’.</w:t>
             </w:r>
           </w:p>
           <w:p>
@@ -11102,7 +10826,6 @@
           </w:tcPr>
           <w:p>
             <w:pPr>
-              <w:pStyle w:val="Notes"/>
               <w:cnfStyle w:val="000000000000" w:firstRow="0" w:lastRow="0" w:firstColumn="0" w:lastColumn="0" w:oddVBand="0" w:evenVBand="0" w:oddHBand="0" w:evenHBand="0" w:firstRowFirstColumn="0" w:firstRowLastColumn="0" w:lastRowFirstColumn="0" w:lastRowLastColumn="0"/>
             </w:pPr>
             <w:r>
@@ -11276,7 +10999,6 @@
               <w:rPr>
                 <w:rStyle w:val="Textoennegrita"/>
               </w:rPr>
-              <w:lastRenderedPageBreak/>
               <w:t>Test</w:t>
             </w:r>
             <w:r>
@@ -11301,7 +11023,13 @@
               <w:rPr>
                 <w:rStyle w:val="Textoennegrita"/>
               </w:rPr>
-              <w:t>Edit item</w:t>
+              <w:t xml:space="preserve">Edit </w:t>
+            </w:r>
+            <w:r>
+              <w:rPr>
+                <w:rStyle w:val="Textoennegrita"/>
+              </w:rPr>
+              <w:t>sponsorship</w:t>
             </w:r>
           </w:p>
         </w:tc>
@@ -11345,7 +11073,6 @@
           </w:tcPr>
           <w:p>
             <w:pPr>
-              <w:pStyle w:val="Notes"/>
               <w:cnfStyle w:val="000000100000" w:firstRow="0" w:lastRow="0" w:firstColumn="0" w:lastColumn="0" w:oddVBand="0" w:evenVBand="0" w:oddHBand="1" w:evenHBand="0" w:firstRowFirstColumn="0" w:firstRowLastColumn="0" w:lastRowFirstColumn="0" w:lastRowLastColumn="0"/>
             </w:pPr>
             <w:r>
@@ -11376,49 +11103,7 @@
               <w:t xml:space="preserve">, </w:t>
             </w:r>
             <w:r>
-              <w:t>Holder: ‘</w:t>
-            </w:r>
-            <w:r>
-              <w:t>’</w:t>
-            </w:r>
-            <w:r>
-              <w:t>, Make: ‘</w:t>
-            </w:r>
-            <w:r>
-              <w:t>’</w:t>
-            </w:r>
-            <w:r>
-              <w:t>, Credit card number: ‘</w:t>
-            </w:r>
-            <w:r>
-              <w:t>’</w:t>
-            </w:r>
-            <w:r>
-              <w:t>, Exp. Month: ‘</w:t>
-            </w:r>
-            <w:r>
-              <w:t>’</w:t>
-            </w:r>
-            <w:r>
-              <w:t>, Exp. Year: ‘</w:t>
-            </w:r>
-            <w:r>
-              <w:t>’</w:t>
-            </w:r>
-            <w:r>
-              <w:t>, CVV: ‘</w:t>
-            </w:r>
-            <w:r>
-              <w:t>’</w:t>
-            </w:r>
-            <w:r>
-              <w:t>, Position: ‘</w:t>
-            </w:r>
-            <w:r>
-              <w:t>’</w:t>
-            </w:r>
-            <w:r>
-              <w:t>.</w:t>
+              <w:t>Holder: ‘’, Make: ‘’, Credit card number: ‘’, Exp. Month: ‘’, Exp. Year: ‘’, CVV: ‘’, Position: ‘’.</w:t>
             </w:r>
           </w:p>
           <w:p>
@@ -11463,7 +11148,6 @@
           </w:tcPr>
           <w:p>
             <w:pPr>
-              <w:pStyle w:val="Notes"/>
               <w:cnfStyle w:val="000000000000" w:firstRow="0" w:lastRow="0" w:firstColumn="0" w:lastColumn="0" w:oddVBand="0" w:evenVBand="0" w:oddHBand="0" w:evenHBand="0" w:firstRowFirstColumn="0" w:firstRowLastColumn="0" w:lastRowFirstColumn="0" w:lastRowLastColumn="0"/>
             </w:pPr>
             <w:r>
@@ -11541,7 +11225,6 @@
           </w:p>
           <w:p>
             <w:pPr>
-              <w:pStyle w:val="Notes"/>
               <w:cnfStyle w:val="000000000000" w:firstRow="0" w:lastRow="0" w:firstColumn="0" w:lastColumn="0" w:oddVBand="0" w:evenVBand="0" w:oddHBand="0" w:evenHBand="0" w:firstRowFirstColumn="0" w:firstRowLastColumn="0" w:lastRowFirstColumn="0" w:lastRowLastColumn="0"/>
             </w:pPr>
           </w:p>
@@ -11694,7 +11377,13 @@
               <w:rPr>
                 <w:rStyle w:val="Textoennegrita"/>
               </w:rPr>
-              <w:t>Edit item</w:t>
+              <w:t xml:space="preserve">Edit </w:t>
+            </w:r>
+            <w:r>
+              <w:rPr>
+                <w:rStyle w:val="Textoennegrita"/>
+              </w:rPr>
+              <w:t>sponsorship</w:t>
             </w:r>
           </w:p>
         </w:tc>
@@ -11738,7 +11427,6 @@
           </w:tcPr>
           <w:p>
             <w:pPr>
-              <w:pStyle w:val="Notes"/>
               <w:cnfStyle w:val="000000100000" w:firstRow="0" w:lastRow="0" w:firstColumn="0" w:lastColumn="0" w:oddVBand="0" w:evenVBand="0" w:oddHBand="1" w:evenHBand="0" w:firstRowFirstColumn="0" w:firstRowLastColumn="0" w:lastRowFirstColumn="0" w:lastRowLastColumn="0"/>
             </w:pPr>
             <w:r>
@@ -11769,18 +11457,11 @@
               <w:t xml:space="preserve">, </w:t>
             </w:r>
             <w:r>
-              <w:t>Holder: ‘Jaime’, Make: ‘VISA’, Credit card number: ‘5489061923730387’, Exp. Month: ‘05’, Exp. Year: ‘20</w:t>
-            </w:r>
-            <w:r>
-              <w:t>17</w:t>
-            </w:r>
-            <w:r>
-              <w:t>’, CVV: ‘555’, Position: ‘Java developer’.</w:t>
-            </w:r>
-          </w:p>
-          <w:p>
-            <w:pPr>
-              <w:pStyle w:val="Notes"/>
+              <w:t>Holder: ‘Jaime’, Make: ‘VISA’, Credit card number: ‘5489061923730387’, Exp. Month: ‘05’, Exp. Year: ‘2017’, CVV: ‘555’, Position: ‘Java developer’.</w:t>
+            </w:r>
+          </w:p>
+          <w:p>
+            <w:pPr>
               <w:cnfStyle w:val="000000100000" w:firstRow="0" w:lastRow="0" w:firstColumn="0" w:lastColumn="0" w:oddVBand="0" w:evenVBand="0" w:oddHBand="1" w:evenHBand="0" w:firstRowFirstColumn="0" w:firstRowLastColumn="0" w:lastRowFirstColumn="0" w:lastRowLastColumn="0"/>
             </w:pPr>
           </w:p>
@@ -11821,7 +11502,6 @@
           </w:tcPr>
           <w:p>
             <w:pPr>
-              <w:pStyle w:val="Notes"/>
               <w:cnfStyle w:val="000000000000" w:firstRow="0" w:lastRow="0" w:firstColumn="0" w:lastColumn="0" w:oddVBand="0" w:evenVBand="0" w:oddHBand="0" w:evenHBand="0" w:firstRowFirstColumn="0" w:firstRowLastColumn="0" w:lastRowFirstColumn="0" w:lastRowLastColumn="0"/>
             </w:pPr>
             <w:r>
@@ -11846,13 +11526,7 @@
               <w:rPr>
                 <w:rStyle w:val="error"/>
               </w:rPr>
-              <w:t xml:space="preserve"> ‘</w:t>
-            </w:r>
-            <w:r>
-              <w:rPr>
-                <w:rStyle w:val="error"/>
-              </w:rPr>
-              <w:t xml:space="preserve">Cannot commit operation’ </w:t>
+              <w:t xml:space="preserve"> ‘Cannot commit operation’ </w:t>
             </w:r>
             <w:r>
               <w:t>must appear</w:t>
@@ -11866,7 +11540,6 @@
           </w:p>
           <w:p>
             <w:pPr>
-              <w:pStyle w:val="Notes"/>
               <w:cnfStyle w:val="000000000000" w:firstRow="0" w:lastRow="0" w:firstColumn="0" w:lastColumn="0" w:oddVBand="0" w:evenVBand="0" w:oddHBand="0" w:evenHBand="0" w:firstRowFirstColumn="0" w:firstRowLastColumn="0" w:lastRowFirstColumn="0" w:lastRowLastColumn="0"/>
             </w:pPr>
           </w:p>
@@ -11989,12 +11662,14 @@
             <w:pPr>
               <w:rPr>
                 <w:rStyle w:val="Textoennegrita"/>
-              </w:rPr>
-            </w:pPr>
-            <w:r>
-              <w:rPr>
-                <w:rStyle w:val="Textoennegrita"/>
-              </w:rPr>
+                <w:u w:val="single"/>
+              </w:rPr>
+            </w:pPr>
+            <w:r>
+              <w:rPr>
+                <w:rStyle w:val="Textoennegrita"/>
+              </w:rPr>
+              <w:lastRenderedPageBreak/>
               <w:t>Test</w:t>
             </w:r>
             <w:r>
@@ -12019,7 +11694,13 @@
               <w:rPr>
                 <w:rStyle w:val="Textoennegrita"/>
               </w:rPr>
-              <w:t>Delete item</w:t>
+              <w:t xml:space="preserve">Delete </w:t>
+            </w:r>
+            <w:r>
+              <w:rPr>
+                <w:rStyle w:val="Textoennegrita"/>
+              </w:rPr>
+              <w:t>sponsorship</w:t>
             </w:r>
           </w:p>
         </w:tc>
@@ -12063,7 +11744,6 @@
           </w:tcPr>
           <w:p>
             <w:pPr>
-              <w:pStyle w:val="Notes"/>
               <w:cnfStyle w:val="000000100000" w:firstRow="0" w:lastRow="0" w:firstColumn="0" w:lastColumn="0" w:oddVBand="0" w:evenVBand="0" w:oddHBand="1" w:evenHBand="0" w:firstRowFirstColumn="0" w:firstRowLastColumn="0" w:lastRowFirstColumn="0" w:lastRowLastColumn="0"/>
             </w:pPr>
             <w:r>
@@ -12090,7 +11770,6 @@
           </w:p>
           <w:p>
             <w:pPr>
-              <w:pStyle w:val="Notes"/>
               <w:cnfStyle w:val="000000100000" w:firstRow="0" w:lastRow="0" w:firstColumn="0" w:lastColumn="0" w:oddVBand="0" w:evenVBand="0" w:oddHBand="1" w:evenHBand="0" w:firstRowFirstColumn="0" w:firstRowLastColumn="0" w:lastRowFirstColumn="0" w:lastRowLastColumn="0"/>
             </w:pPr>
           </w:p>
@@ -12131,7 +11810,6 @@
           </w:tcPr>
           <w:p>
             <w:pPr>
-              <w:pStyle w:val="Notes"/>
               <w:cnfStyle w:val="000000000000" w:firstRow="0" w:lastRow="0" w:firstColumn="0" w:lastColumn="0" w:oddVBand="0" w:evenVBand="0" w:oddHBand="0" w:evenHBand="0" w:firstRowFirstColumn="0" w:firstRowLastColumn="0" w:lastRowFirstColumn="0" w:lastRowLastColumn="0"/>
             </w:pPr>
             <w:r>
@@ -12248,27 +11926,15 @@
       <w:pPr>
         <w:pStyle w:val="Ttulo1"/>
       </w:pPr>
-      <w:bookmarkStart w:id="14" w:name="_Toc8226662"/>
-      <w:r>
-        <w:t>Use case UC1</w:t>
-      </w:r>
-      <w:r>
-        <w:t>4</w:t>
-      </w:r>
-      <w:r>
-        <w:t xml:space="preserve">.1 </w:t>
+      <w:bookmarkStart w:id="14" w:name="_Toc8229853"/>
+      <w:r>
+        <w:t xml:space="preserve">Use case UC14.1 </w:t>
       </w:r>
       <w:r>
         <w:t>Display a dashboard</w:t>
       </w:r>
       <w:r>
-        <w:t xml:space="preserve"> (Level </w:t>
-      </w:r>
-      <w:r>
-        <w:t>A</w:t>
-      </w:r>
-      <w:r>
-        <w:t>)</w:t>
+        <w:t xml:space="preserve"> (Level A)</w:t>
       </w:r>
       <w:bookmarkEnd w:id="14"/>
     </w:p>
@@ -12281,10 +11947,6 @@
       </w:r>
     </w:p>
     <w:p>
-      <w:pPr>
-        <w:pStyle w:val="Notes"/>
-        <w:jc w:val="both"/>
-      </w:pPr>
       <w:r>
         <w:t>An administrator wishes display his or her dashboard; he or she login into the system, clicks on ‘Administrator’ and finally clicks on ‘Dashboard’.</w:t>
       </w:r>
@@ -12298,11 +11960,7 @@
       </w:r>
     </w:p>
     <w:p>
-      <w:pPr>
-        <w:pStyle w:val="Notes"/>
-      </w:pPr>
-      <w:r>
-        <w:lastRenderedPageBreak/>
+      <w:r>
         <w:t>Login &gt; Main Menu &gt; Administrator &gt; Dashboard</w:t>
       </w:r>
     </w:p>
@@ -12405,7 +12063,6 @@
           </w:tcPr>
           <w:p>
             <w:pPr>
-              <w:pStyle w:val="Notes"/>
               <w:cnfStyle w:val="000000100000" w:firstRow="0" w:lastRow="0" w:firstColumn="0" w:lastColumn="0" w:oddVBand="0" w:evenVBand="0" w:oddHBand="1" w:evenHBand="0" w:firstRowFirstColumn="0" w:firstRowLastColumn="0" w:lastRowFirstColumn="0" w:lastRowLastColumn="0"/>
             </w:pPr>
             <w:r>
@@ -12414,7 +12071,6 @@
           </w:p>
           <w:p>
             <w:pPr>
-              <w:pStyle w:val="Notes"/>
               <w:cnfStyle w:val="000000100000" w:firstRow="0" w:lastRow="0" w:firstColumn="0" w:lastColumn="0" w:oddVBand="0" w:evenVBand="0" w:oddHBand="1" w:evenHBand="0" w:firstRowFirstColumn="0" w:firstRowLastColumn="0" w:lastRowFirstColumn="0" w:lastRowLastColumn="0"/>
             </w:pPr>
           </w:p>
@@ -12455,22 +12111,14 @@
           </w:tcPr>
           <w:p>
             <w:pPr>
-              <w:pStyle w:val="Notes"/>
               <w:cnfStyle w:val="000000000000" w:firstRow="0" w:lastRow="0" w:firstColumn="0" w:lastColumn="0" w:oddVBand="0" w:evenVBand="0" w:oddHBand="0" w:evenHBand="0" w:firstRowFirstColumn="0" w:firstRowLastColumn="0" w:lastRowFirstColumn="0" w:lastRowLastColumn="0"/>
             </w:pPr>
             <w:r>
-              <w:t xml:space="preserve">The system must return a list where all level </w:t>
-            </w:r>
-            <w:r>
-              <w:t>a</w:t>
-            </w:r>
-            <w:r>
-              <w:t xml:space="preserve"> queries results are shown.</w:t>
-            </w:r>
-          </w:p>
-          <w:p>
-            <w:pPr>
-              <w:pStyle w:val="Notes"/>
+              <w:t>The system must return a list where all level a queries results are shown.</w:t>
+            </w:r>
+          </w:p>
+          <w:p>
+            <w:pPr>
               <w:cnfStyle w:val="000000000000" w:firstRow="0" w:lastRow="0" w:firstColumn="0" w:lastColumn="0" w:oddVBand="0" w:evenVBand="0" w:oddHBand="0" w:evenHBand="0" w:firstRowFirstColumn="0" w:firstRowLastColumn="0" w:lastRowFirstColumn="0" w:lastRowLastColumn="0"/>
             </w:pPr>
           </w:p>
@@ -12569,7 +12217,7 @@
         <w:pStyle w:val="Ttulo1"/>
         <w:jc w:val="both"/>
       </w:pPr>
-      <w:bookmarkStart w:id="15" w:name="_Toc8226663"/>
+      <w:bookmarkStart w:id="15" w:name="_Toc8229854"/>
       <w:r>
         <w:t>Additional tests</w:t>
       </w:r>
@@ -12663,8 +12311,6 @@
           </w:tcPr>
           <w:p>
             <w:pPr>
-              <w:pStyle w:val="Notes"/>
-              <w:jc w:val="both"/>
               <w:cnfStyle w:val="000000100000" w:firstRow="0" w:lastRow="0" w:firstColumn="0" w:lastColumn="0" w:oddVBand="0" w:evenVBand="0" w:oddHBand="1" w:evenHBand="0" w:firstRowFirstColumn="0" w:firstRowLastColumn="0" w:lastRowFirstColumn="0" w:lastRowLastColumn="0"/>
             </w:pPr>
             <w:r>
@@ -12673,8 +12319,6 @@
           </w:p>
           <w:p>
             <w:pPr>
-              <w:pStyle w:val="Notes"/>
-              <w:jc w:val="both"/>
               <w:cnfStyle w:val="000000100000" w:firstRow="0" w:lastRow="0" w:firstColumn="0" w:lastColumn="0" w:oddVBand="0" w:evenVBand="0" w:oddHBand="1" w:evenHBand="0" w:firstRowFirstColumn="0" w:firstRowLastColumn="0" w:lastRowFirstColumn="0" w:lastRowLastColumn="0"/>
             </w:pPr>
           </w:p>
@@ -12716,8 +12360,6 @@
           </w:tcPr>
           <w:p>
             <w:pPr>
-              <w:pStyle w:val="Notes"/>
-              <w:jc w:val="both"/>
               <w:cnfStyle w:val="000000000000" w:firstRow="0" w:lastRow="0" w:firstColumn="0" w:lastColumn="0" w:oddVBand="0" w:evenVBand="0" w:oddHBand="0" w:evenHBand="0" w:firstRowFirstColumn="0" w:firstRowLastColumn="0" w:lastRowFirstColumn="0" w:lastRowLastColumn="0"/>
             </w:pPr>
             <w:r>
@@ -12726,8 +12368,6 @@
           </w:p>
           <w:p>
             <w:pPr>
-              <w:pStyle w:val="Notes"/>
-              <w:jc w:val="both"/>
               <w:cnfStyle w:val="000000000000" w:firstRow="0" w:lastRow="0" w:firstColumn="0" w:lastColumn="0" w:oddVBand="0" w:evenVBand="0" w:oddHBand="0" w:evenHBand="0" w:firstRowFirstColumn="0" w:firstRowLastColumn="0" w:lastRowFirstColumn="0" w:lastRowLastColumn="0"/>
             </w:pPr>
           </w:p>
@@ -12912,8 +12552,6 @@
           </w:tcPr>
           <w:p>
             <w:pPr>
-              <w:pStyle w:val="Notes"/>
-              <w:jc w:val="both"/>
               <w:cnfStyle w:val="000000100000" w:firstRow="0" w:lastRow="0" w:firstColumn="0" w:lastColumn="0" w:oddVBand="0" w:evenVBand="0" w:oddHBand="1" w:evenHBand="0" w:firstRowFirstColumn="0" w:firstRowLastColumn="0" w:lastRowFirstColumn="0" w:lastRowLastColumn="0"/>
             </w:pPr>
             <w:r>
@@ -12925,8 +12563,6 @@
           </w:p>
           <w:p>
             <w:pPr>
-              <w:pStyle w:val="Notes"/>
-              <w:jc w:val="both"/>
               <w:cnfStyle w:val="000000100000" w:firstRow="0" w:lastRow="0" w:firstColumn="0" w:lastColumn="0" w:oddVBand="0" w:evenVBand="0" w:oddHBand="1" w:evenHBand="0" w:firstRowFirstColumn="0" w:firstRowLastColumn="0" w:lastRowFirstColumn="0" w:lastRowLastColumn="0"/>
             </w:pPr>
           </w:p>
@@ -12968,8 +12604,6 @@
           </w:tcPr>
           <w:p>
             <w:pPr>
-              <w:pStyle w:val="Notes"/>
-              <w:jc w:val="both"/>
               <w:cnfStyle w:val="000000000000" w:firstRow="0" w:lastRow="0" w:firstColumn="0" w:lastColumn="0" w:oddVBand="0" w:evenVBand="0" w:oddHBand="0" w:evenHBand="0" w:firstRowFirstColumn="0" w:firstRowLastColumn="0" w:lastRowFirstColumn="0" w:lastRowLastColumn="0"/>
             </w:pPr>
             <w:r>
@@ -12984,8 +12618,6 @@
           </w:p>
           <w:p>
             <w:pPr>
-              <w:pStyle w:val="Notes"/>
-              <w:jc w:val="both"/>
               <w:cnfStyle w:val="000000000000" w:firstRow="0" w:lastRow="0" w:firstColumn="0" w:lastColumn="0" w:oddVBand="0" w:evenVBand="0" w:oddHBand="0" w:evenHBand="0" w:firstRowFirstColumn="0" w:firstRowLastColumn="0" w:lastRowFirstColumn="0" w:lastRowLastColumn="0"/>
             </w:pPr>
           </w:p>
@@ -13016,6 +12648,7 @@
               <w:rPr>
                 <w:rStyle w:val="Textoennegrita"/>
               </w:rPr>
+              <w:lastRenderedPageBreak/>
               <w:t>Outcome</w:t>
             </w:r>
           </w:p>
@@ -13175,15 +12808,10 @@
           </w:tcPr>
           <w:p>
             <w:pPr>
-              <w:pStyle w:val="Notes"/>
-              <w:jc w:val="both"/>
               <w:cnfStyle w:val="000000100000" w:firstRow="0" w:lastRow="0" w:firstColumn="0" w:lastColumn="0" w:oddVBand="0" w:evenVBand="0" w:oddHBand="1" w:evenHBand="0" w:firstRowFirstColumn="0" w:firstRowLastColumn="0" w:lastRowFirstColumn="0" w:lastRowLastColumn="0"/>
             </w:pPr>
             <w:r>
-              <w:t xml:space="preserve">A </w:t>
-            </w:r>
-            <w:r>
-              <w:t>position must be shown and also one of its sponsorships</w:t>
+              <w:t>A position must be shown and also one of its sponsorships</w:t>
             </w:r>
             <w:r>
               <w:t>.</w:t>
@@ -13194,8 +12822,6 @@
           </w:p>
           <w:p>
             <w:pPr>
-              <w:pStyle w:val="Notes"/>
-              <w:jc w:val="both"/>
               <w:cnfStyle w:val="000000100000" w:firstRow="0" w:lastRow="0" w:firstColumn="0" w:lastColumn="0" w:oddVBand="0" w:evenVBand="0" w:oddHBand="1" w:evenHBand="0" w:firstRowFirstColumn="0" w:firstRowLastColumn="0" w:lastRowFirstColumn="0" w:lastRowLastColumn="0"/>
             </w:pPr>
           </w:p>
@@ -13237,18 +12863,10 @@
           </w:tcPr>
           <w:p>
             <w:pPr>
-              <w:pStyle w:val="Notes"/>
-              <w:jc w:val="both"/>
               <w:cnfStyle w:val="000000000000" w:firstRow="0" w:lastRow="0" w:firstColumn="0" w:lastColumn="0" w:oddVBand="0" w:evenVBand="0" w:oddHBand="0" w:evenHBand="0" w:firstRowFirstColumn="0" w:firstRowLastColumn="0" w:lastRowFirstColumn="0" w:lastRowLastColumn="0"/>
             </w:pPr>
             <w:r>
-              <w:t xml:space="preserve">The system must show </w:t>
-            </w:r>
-            <w:r>
-              <w:t>the sponsorship banner</w:t>
-            </w:r>
-            <w:r>
-              <w:t xml:space="preserve"> </w:t>
+              <w:t xml:space="preserve">The system must show the sponsorship banner </w:t>
             </w:r>
             <w:r>
               <w:t>and the flat rate must be charged.</w:t>
@@ -13256,8 +12874,6 @@
           </w:p>
           <w:p>
             <w:pPr>
-              <w:pStyle w:val="Notes"/>
-              <w:jc w:val="both"/>
               <w:cnfStyle w:val="000000000000" w:firstRow="0" w:lastRow="0" w:firstColumn="0" w:lastColumn="0" w:oddVBand="0" w:evenVBand="0" w:oddHBand="0" w:evenHBand="0" w:firstRowFirstColumn="0" w:firstRowLastColumn="0" w:lastRowFirstColumn="0" w:lastRowLastColumn="0"/>
             </w:pPr>
           </w:p>
@@ -13346,18 +12962,10 @@
           </w:tcPr>
           <w:p>
             <w:pPr>
-              <w:pStyle w:val="Notes"/>
-              <w:jc w:val="both"/>
               <w:cnfStyle w:val="000000000000" w:firstRow="0" w:lastRow="0" w:firstColumn="0" w:lastColumn="0" w:oddVBand="0" w:evenVBand="0" w:oddHBand="0" w:evenHBand="0" w:firstRowFirstColumn="0" w:firstRowLastColumn="0" w:lastRowFirstColumn="0" w:lastRowLastColumn="0"/>
             </w:pPr>
             <w:r>
-              <w:t>Please display a position with sponsorships (</w:t>
-            </w:r>
-            <w:r>
-              <w:t>High-04</w:t>
-            </w:r>
-            <w:r>
-              <w:t>35)</w:t>
+              <w:t>Please display a position with sponsorships (High-0435)</w:t>
             </w:r>
           </w:p>
         </w:tc>
@@ -13374,8 +12982,6 @@
         <w:pStyle w:val="Notes"/>
         <w:jc w:val="both"/>
       </w:pPr>
-      <w:bookmarkStart w:id="16" w:name="_GoBack"/>
-      <w:bookmarkEnd w:id="16"/>
     </w:p>
     <w:tbl>
       <w:tblPr>
@@ -13413,7 +13019,6 @@
               <w:rPr>
                 <w:rStyle w:val="Textoennegrita"/>
               </w:rPr>
-              <w:lastRenderedPageBreak/>
               <w:t xml:space="preserve">Test </w:t>
             </w:r>
             <w:r>
@@ -13465,21 +13070,14 @@
           </w:tcPr>
           <w:p>
             <w:pPr>
-              <w:pStyle w:val="Notes"/>
-              <w:jc w:val="both"/>
               <w:cnfStyle w:val="000000100000" w:firstRow="0" w:lastRow="0" w:firstColumn="0" w:lastColumn="0" w:oddVBand="0" w:evenVBand="0" w:oddHBand="1" w:evenHBand="0" w:firstRowFirstColumn="0" w:firstRowLastColumn="0" w:lastRowFirstColumn="0" w:lastRowLastColumn="0"/>
             </w:pPr>
             <w:r>
-              <w:t>The configuration must be displayed</w:t>
-            </w:r>
-            <w:r>
-              <w:t xml:space="preserve">. </w:t>
-            </w:r>
-          </w:p>
-          <w:p>
-            <w:pPr>
-              <w:pStyle w:val="Notes"/>
-              <w:jc w:val="both"/>
+              <w:t xml:space="preserve">The configuration must be displayed. </w:t>
+            </w:r>
+          </w:p>
+          <w:p>
+            <w:pPr>
               <w:cnfStyle w:val="000000100000" w:firstRow="0" w:lastRow="0" w:firstColumn="0" w:lastColumn="0" w:oddVBand="0" w:evenVBand="0" w:oddHBand="1" w:evenHBand="0" w:firstRowFirstColumn="0" w:firstRowLastColumn="0" w:lastRowFirstColumn="0" w:lastRowLastColumn="0"/>
             </w:pPr>
           </w:p>
@@ -13521,15 +13119,10 @@
           </w:tcPr>
           <w:p>
             <w:pPr>
-              <w:pStyle w:val="Notes"/>
-              <w:jc w:val="both"/>
               <w:cnfStyle w:val="000000000000" w:firstRow="0" w:lastRow="0" w:firstColumn="0" w:lastColumn="0" w:oddVBand="0" w:evenVBand="0" w:oddHBand="0" w:evenHBand="0" w:firstRowFirstColumn="0" w:firstRowLastColumn="0" w:lastRowFirstColumn="0" w:lastRowLastColumn="0"/>
             </w:pPr>
             <w:r>
-              <w:t xml:space="preserve">The system must show the </w:t>
-            </w:r>
-            <w:r>
-              <w:t>configuration and t</w:t>
+              <w:t>The system must show the configuration and t</w:t>
             </w:r>
             <w:r>
               <w:t>he default VAT tax</w:t>
@@ -13546,8 +13139,6 @@
           </w:p>
           <w:p>
             <w:pPr>
-              <w:pStyle w:val="Notes"/>
-              <w:jc w:val="both"/>
               <w:cnfStyle w:val="000000000000" w:firstRow="0" w:lastRow="0" w:firstColumn="0" w:lastColumn="0" w:oddVBand="0" w:evenVBand="0" w:oddHBand="0" w:evenHBand="0" w:firstRowFirstColumn="0" w:firstRowLastColumn="0" w:lastRowFirstColumn="0" w:lastRowLastColumn="0"/>
             </w:pPr>
           </w:p>
@@ -13640,9 +13231,8 @@
               <w:jc w:val="both"/>
               <w:cnfStyle w:val="000000000000" w:firstRow="0" w:lastRow="0" w:firstColumn="0" w:lastColumn="0" w:oddVBand="0" w:evenVBand="0" w:oddHBand="0" w:evenHBand="0" w:firstRowFirstColumn="0" w:firstRowLastColumn="0" w:lastRowFirstColumn="0" w:lastRowLastColumn="0"/>
             </w:pPr>
-            <w:r>
-              <w:t>Please display a position with sponsorships (High-0435)</w:t>
-            </w:r>
+            <w:bookmarkStart w:id="16" w:name="_GoBack"/>
+            <w:bookmarkEnd w:id="16"/>
           </w:p>
         </w:tc>
       </w:tr>
@@ -13694,6 +13284,7 @@
         <w:docPartUnique/>
       </w:docPartObj>
     </w:sdtPr>
+    <w:sdtEndPr/>
     <w:sdtContent>
       <w:p>
         <w:pPr>
@@ -14638,6 +14229,92 @@
     </w:lvl>
   </w:abstractNum>
   <w:abstractNum w:abstractNumId="10" w15:restartNumberingAfterBreak="0">
+    <w:nsid w:val="238B3463"/>
+    <w:multiLevelType w:val="hybridMultilevel"/>
+    <w:tmpl w:val="DE6EA372"/>
+    <w:lvl w:ilvl="0" w:tplc="0C0A000F">
+      <w:start w:val="1"/>
+      <w:numFmt w:val="decimal"/>
+      <w:lvlText w:val="%1."/>
+      <w:lvlJc w:val="left"/>
+      <w:pPr>
+        <w:ind w:left="720" w:hanging="360"/>
+      </w:pPr>
+    </w:lvl>
+    <w:lvl w:ilvl="1" w:tplc="0C0A0019" w:tentative="1">
+      <w:start w:val="1"/>
+      <w:numFmt w:val="lowerLetter"/>
+      <w:lvlText w:val="%2."/>
+      <w:lvlJc w:val="left"/>
+      <w:pPr>
+        <w:ind w:left="1440" w:hanging="360"/>
+      </w:pPr>
+    </w:lvl>
+    <w:lvl w:ilvl="2" w:tplc="0C0A001B" w:tentative="1">
+      <w:start w:val="1"/>
+      <w:numFmt w:val="lowerRoman"/>
+      <w:lvlText w:val="%3."/>
+      <w:lvlJc w:val="right"/>
+      <w:pPr>
+        <w:ind w:left="2160" w:hanging="180"/>
+      </w:pPr>
+    </w:lvl>
+    <w:lvl w:ilvl="3" w:tplc="0C0A000F" w:tentative="1">
+      <w:start w:val="1"/>
+      <w:numFmt w:val="decimal"/>
+      <w:lvlText w:val="%4."/>
+      <w:lvlJc w:val="left"/>
+      <w:pPr>
+        <w:ind w:left="2880" w:hanging="360"/>
+      </w:pPr>
+    </w:lvl>
+    <w:lvl w:ilvl="4" w:tplc="0C0A0019" w:tentative="1">
+      <w:start w:val="1"/>
+      <w:numFmt w:val="lowerLetter"/>
+      <w:lvlText w:val="%5."/>
+      <w:lvlJc w:val="left"/>
+      <w:pPr>
+        <w:ind w:left="3600" w:hanging="360"/>
+      </w:pPr>
+    </w:lvl>
+    <w:lvl w:ilvl="5" w:tplc="0C0A001B" w:tentative="1">
+      <w:start w:val="1"/>
+      <w:numFmt w:val="lowerRoman"/>
+      <w:lvlText w:val="%6."/>
+      <w:lvlJc w:val="right"/>
+      <w:pPr>
+        <w:ind w:left="4320" w:hanging="180"/>
+      </w:pPr>
+    </w:lvl>
+    <w:lvl w:ilvl="6" w:tplc="0C0A000F" w:tentative="1">
+      <w:start w:val="1"/>
+      <w:numFmt w:val="decimal"/>
+      <w:lvlText w:val="%7."/>
+      <w:lvlJc w:val="left"/>
+      <w:pPr>
+        <w:ind w:left="5040" w:hanging="360"/>
+      </w:pPr>
+    </w:lvl>
+    <w:lvl w:ilvl="7" w:tplc="0C0A0019" w:tentative="1">
+      <w:start w:val="1"/>
+      <w:numFmt w:val="lowerLetter"/>
+      <w:lvlText w:val="%8."/>
+      <w:lvlJc w:val="left"/>
+      <w:pPr>
+        <w:ind w:left="5760" w:hanging="360"/>
+      </w:pPr>
+    </w:lvl>
+    <w:lvl w:ilvl="8" w:tplc="0C0A001B" w:tentative="1">
+      <w:start w:val="1"/>
+      <w:numFmt w:val="lowerRoman"/>
+      <w:lvlText w:val="%9."/>
+      <w:lvlJc w:val="right"/>
+      <w:pPr>
+        <w:ind w:left="6480" w:hanging="180"/>
+      </w:pPr>
+    </w:lvl>
+  </w:abstractNum>
+  <w:abstractNum w:abstractNumId="11" w15:restartNumberingAfterBreak="0">
     <w:nsid w:val="23DC5AA5"/>
     <w:multiLevelType w:val="hybridMultilevel"/>
     <w:tmpl w:val="7BAAAC0A"/>
@@ -14723,7 +14400,7 @@
       </w:pPr>
     </w:lvl>
   </w:abstractNum>
-  <w:abstractNum w:abstractNumId="11" w15:restartNumberingAfterBreak="0">
+  <w:abstractNum w:abstractNumId="12" w15:restartNumberingAfterBreak="0">
     <w:nsid w:val="24B275C5"/>
     <w:multiLevelType w:val="hybridMultilevel"/>
     <w:tmpl w:val="B6F8E7D8"/>
@@ -14812,7 +14489,7 @@
       </w:pPr>
     </w:lvl>
   </w:abstractNum>
-  <w:abstractNum w:abstractNumId="12" w15:restartNumberingAfterBreak="0">
+  <w:abstractNum w:abstractNumId="13" w15:restartNumberingAfterBreak="0">
     <w:nsid w:val="250F6781"/>
     <w:multiLevelType w:val="hybridMultilevel"/>
     <w:tmpl w:val="A25C50FC"/>
@@ -14898,7 +14575,7 @@
       </w:pPr>
     </w:lvl>
   </w:abstractNum>
-  <w:abstractNum w:abstractNumId="13" w15:restartNumberingAfterBreak="0">
+  <w:abstractNum w:abstractNumId="14" w15:restartNumberingAfterBreak="0">
     <w:nsid w:val="28806BCB"/>
     <w:multiLevelType w:val="hybridMultilevel"/>
     <w:tmpl w:val="D0222C8E"/>
@@ -14984,7 +14661,7 @@
       </w:pPr>
     </w:lvl>
   </w:abstractNum>
-  <w:abstractNum w:abstractNumId="14" w15:restartNumberingAfterBreak="0">
+  <w:abstractNum w:abstractNumId="15" w15:restartNumberingAfterBreak="0">
     <w:nsid w:val="288C4501"/>
     <w:multiLevelType w:val="hybridMultilevel"/>
     <w:tmpl w:val="CBF05280"/>
@@ -15070,7 +14747,7 @@
       </w:pPr>
     </w:lvl>
   </w:abstractNum>
-  <w:abstractNum w:abstractNumId="15" w15:restartNumberingAfterBreak="0">
+  <w:abstractNum w:abstractNumId="16" w15:restartNumberingAfterBreak="0">
     <w:nsid w:val="333C3BA5"/>
     <w:multiLevelType w:val="hybridMultilevel"/>
     <w:tmpl w:val="D44CFACC"/>
@@ -15156,7 +14833,7 @@
       </w:pPr>
     </w:lvl>
   </w:abstractNum>
-  <w:abstractNum w:abstractNumId="16" w15:restartNumberingAfterBreak="0">
+  <w:abstractNum w:abstractNumId="17" w15:restartNumberingAfterBreak="0">
     <w:nsid w:val="34C46E59"/>
     <w:multiLevelType w:val="hybridMultilevel"/>
     <w:tmpl w:val="620496B6"/>
@@ -15245,7 +14922,7 @@
       </w:pPr>
     </w:lvl>
   </w:abstractNum>
-  <w:abstractNum w:abstractNumId="17" w15:restartNumberingAfterBreak="0">
+  <w:abstractNum w:abstractNumId="18" w15:restartNumberingAfterBreak="0">
     <w:nsid w:val="36F2219D"/>
     <w:multiLevelType w:val="hybridMultilevel"/>
     <w:tmpl w:val="7FC4030A"/>
@@ -15331,7 +15008,7 @@
       </w:pPr>
     </w:lvl>
   </w:abstractNum>
-  <w:abstractNum w:abstractNumId="18" w15:restartNumberingAfterBreak="0">
+  <w:abstractNum w:abstractNumId="19" w15:restartNumberingAfterBreak="0">
     <w:nsid w:val="383870A4"/>
     <w:multiLevelType w:val="hybridMultilevel"/>
     <w:tmpl w:val="1AD26576"/>
@@ -15417,7 +15094,7 @@
       </w:pPr>
     </w:lvl>
   </w:abstractNum>
-  <w:abstractNum w:abstractNumId="19" w15:restartNumberingAfterBreak="0">
+  <w:abstractNum w:abstractNumId="20" w15:restartNumberingAfterBreak="0">
     <w:nsid w:val="38B52578"/>
     <w:multiLevelType w:val="hybridMultilevel"/>
     <w:tmpl w:val="A5AAEC1A"/>
@@ -15506,7 +15183,7 @@
       </w:pPr>
     </w:lvl>
   </w:abstractNum>
-  <w:abstractNum w:abstractNumId="20" w15:restartNumberingAfterBreak="0">
+  <w:abstractNum w:abstractNumId="21" w15:restartNumberingAfterBreak="0">
     <w:nsid w:val="3F2705E5"/>
     <w:multiLevelType w:val="hybridMultilevel"/>
     <w:tmpl w:val="39A8685C"/>
@@ -15595,7 +15272,7 @@
       </w:pPr>
     </w:lvl>
   </w:abstractNum>
-  <w:abstractNum w:abstractNumId="21" w15:restartNumberingAfterBreak="0">
+  <w:abstractNum w:abstractNumId="22" w15:restartNumberingAfterBreak="0">
     <w:nsid w:val="408E3A88"/>
     <w:multiLevelType w:val="hybridMultilevel"/>
     <w:tmpl w:val="336C26C4"/>
@@ -15684,7 +15361,7 @@
       </w:pPr>
     </w:lvl>
   </w:abstractNum>
-  <w:abstractNum w:abstractNumId="22" w15:restartNumberingAfterBreak="0">
+  <w:abstractNum w:abstractNumId="23" w15:restartNumberingAfterBreak="0">
     <w:nsid w:val="452C75A8"/>
     <w:multiLevelType w:val="hybridMultilevel"/>
     <w:tmpl w:val="E6723B34"/>
@@ -15770,7 +15447,7 @@
       </w:pPr>
     </w:lvl>
   </w:abstractNum>
-  <w:abstractNum w:abstractNumId="23" w15:restartNumberingAfterBreak="0">
+  <w:abstractNum w:abstractNumId="24" w15:restartNumberingAfterBreak="0">
     <w:nsid w:val="462B23BC"/>
     <w:multiLevelType w:val="hybridMultilevel"/>
     <w:tmpl w:val="8A767C46"/>
@@ -15859,7 +15536,93 @@
       </w:pPr>
     </w:lvl>
   </w:abstractNum>
-  <w:abstractNum w:abstractNumId="24" w15:restartNumberingAfterBreak="0">
+  <w:abstractNum w:abstractNumId="25" w15:restartNumberingAfterBreak="0">
+    <w:nsid w:val="468E771F"/>
+    <w:multiLevelType w:val="hybridMultilevel"/>
+    <w:tmpl w:val="792E7CC0"/>
+    <w:lvl w:ilvl="0" w:tplc="0C0A000F">
+      <w:start w:val="1"/>
+      <w:numFmt w:val="decimal"/>
+      <w:lvlText w:val="%1."/>
+      <w:lvlJc w:val="left"/>
+      <w:pPr>
+        <w:ind w:left="720" w:hanging="360"/>
+      </w:pPr>
+    </w:lvl>
+    <w:lvl w:ilvl="1" w:tplc="0C0A0019" w:tentative="1">
+      <w:start w:val="1"/>
+      <w:numFmt w:val="lowerLetter"/>
+      <w:lvlText w:val="%2."/>
+      <w:lvlJc w:val="left"/>
+      <w:pPr>
+        <w:ind w:left="1440" w:hanging="360"/>
+      </w:pPr>
+    </w:lvl>
+    <w:lvl w:ilvl="2" w:tplc="0C0A001B" w:tentative="1">
+      <w:start w:val="1"/>
+      <w:numFmt w:val="lowerRoman"/>
+      <w:lvlText w:val="%3."/>
+      <w:lvlJc w:val="right"/>
+      <w:pPr>
+        <w:ind w:left="2160" w:hanging="180"/>
+      </w:pPr>
+    </w:lvl>
+    <w:lvl w:ilvl="3" w:tplc="0C0A000F" w:tentative="1">
+      <w:start w:val="1"/>
+      <w:numFmt w:val="decimal"/>
+      <w:lvlText w:val="%4."/>
+      <w:lvlJc w:val="left"/>
+      <w:pPr>
+        <w:ind w:left="2880" w:hanging="360"/>
+      </w:pPr>
+    </w:lvl>
+    <w:lvl w:ilvl="4" w:tplc="0C0A0019" w:tentative="1">
+      <w:start w:val="1"/>
+      <w:numFmt w:val="lowerLetter"/>
+      <w:lvlText w:val="%5."/>
+      <w:lvlJc w:val="left"/>
+      <w:pPr>
+        <w:ind w:left="3600" w:hanging="360"/>
+      </w:pPr>
+    </w:lvl>
+    <w:lvl w:ilvl="5" w:tplc="0C0A001B" w:tentative="1">
+      <w:start w:val="1"/>
+      <w:numFmt w:val="lowerRoman"/>
+      <w:lvlText w:val="%6."/>
+      <w:lvlJc w:val="right"/>
+      <w:pPr>
+        <w:ind w:left="4320" w:hanging="180"/>
+      </w:pPr>
+    </w:lvl>
+    <w:lvl w:ilvl="6" w:tplc="0C0A000F" w:tentative="1">
+      <w:start w:val="1"/>
+      <w:numFmt w:val="decimal"/>
+      <w:lvlText w:val="%7."/>
+      <w:lvlJc w:val="left"/>
+      <w:pPr>
+        <w:ind w:left="5040" w:hanging="360"/>
+      </w:pPr>
+    </w:lvl>
+    <w:lvl w:ilvl="7" w:tplc="0C0A0019" w:tentative="1">
+      <w:start w:val="1"/>
+      <w:numFmt w:val="lowerLetter"/>
+      <w:lvlText w:val="%8."/>
+      <w:lvlJc w:val="left"/>
+      <w:pPr>
+        <w:ind w:left="5760" w:hanging="360"/>
+      </w:pPr>
+    </w:lvl>
+    <w:lvl w:ilvl="8" w:tplc="0C0A001B" w:tentative="1">
+      <w:start w:val="1"/>
+      <w:numFmt w:val="lowerRoman"/>
+      <w:lvlText w:val="%9."/>
+      <w:lvlJc w:val="right"/>
+      <w:pPr>
+        <w:ind w:left="6480" w:hanging="180"/>
+      </w:pPr>
+    </w:lvl>
+  </w:abstractNum>
+  <w:abstractNum w:abstractNumId="26" w15:restartNumberingAfterBreak="0">
     <w:nsid w:val="46E62EF7"/>
     <w:multiLevelType w:val="hybridMultilevel"/>
     <w:tmpl w:val="590EE30A"/>
@@ -15948,7 +15711,7 @@
       </w:pPr>
     </w:lvl>
   </w:abstractNum>
-  <w:abstractNum w:abstractNumId="25" w15:restartNumberingAfterBreak="0">
+  <w:abstractNum w:abstractNumId="27" w15:restartNumberingAfterBreak="0">
     <w:nsid w:val="4B391CCA"/>
     <w:multiLevelType w:val="hybridMultilevel"/>
     <w:tmpl w:val="1D8E1B84"/>
@@ -16037,7 +15800,7 @@
       </w:pPr>
     </w:lvl>
   </w:abstractNum>
-  <w:abstractNum w:abstractNumId="26" w15:restartNumberingAfterBreak="0">
+  <w:abstractNum w:abstractNumId="28" w15:restartNumberingAfterBreak="0">
     <w:nsid w:val="513354CB"/>
     <w:multiLevelType w:val="hybridMultilevel"/>
     <w:tmpl w:val="430693F4"/>
@@ -16126,7 +15889,7 @@
       </w:pPr>
     </w:lvl>
   </w:abstractNum>
-  <w:abstractNum w:abstractNumId="27" w15:restartNumberingAfterBreak="0">
+  <w:abstractNum w:abstractNumId="29" w15:restartNumberingAfterBreak="0">
     <w:nsid w:val="5ACC1B86"/>
     <w:multiLevelType w:val="hybridMultilevel"/>
     <w:tmpl w:val="5C0238A6"/>
@@ -16212,7 +15975,7 @@
       </w:pPr>
     </w:lvl>
   </w:abstractNum>
-  <w:abstractNum w:abstractNumId="28" w15:restartNumberingAfterBreak="0">
+  <w:abstractNum w:abstractNumId="30" w15:restartNumberingAfterBreak="0">
     <w:nsid w:val="5B022CFF"/>
     <w:multiLevelType w:val="hybridMultilevel"/>
     <w:tmpl w:val="A5AAEC1A"/>
@@ -16301,7 +16064,7 @@
       </w:pPr>
     </w:lvl>
   </w:abstractNum>
-  <w:abstractNum w:abstractNumId="29" w15:restartNumberingAfterBreak="0">
+  <w:abstractNum w:abstractNumId="31" w15:restartNumberingAfterBreak="0">
     <w:nsid w:val="5B080964"/>
     <w:multiLevelType w:val="hybridMultilevel"/>
     <w:tmpl w:val="D0222C8E"/>
@@ -16387,7 +16150,179 @@
       </w:pPr>
     </w:lvl>
   </w:abstractNum>
-  <w:abstractNum w:abstractNumId="30" w15:restartNumberingAfterBreak="0">
+  <w:abstractNum w:abstractNumId="32" w15:restartNumberingAfterBreak="0">
+    <w:nsid w:val="5B6507A8"/>
+    <w:multiLevelType w:val="hybridMultilevel"/>
+    <w:tmpl w:val="C63A42E4"/>
+    <w:lvl w:ilvl="0" w:tplc="0C0A000F">
+      <w:start w:val="1"/>
+      <w:numFmt w:val="decimal"/>
+      <w:lvlText w:val="%1."/>
+      <w:lvlJc w:val="left"/>
+      <w:pPr>
+        <w:ind w:left="720" w:hanging="360"/>
+      </w:pPr>
+    </w:lvl>
+    <w:lvl w:ilvl="1" w:tplc="0C0A0019" w:tentative="1">
+      <w:start w:val="1"/>
+      <w:numFmt w:val="lowerLetter"/>
+      <w:lvlText w:val="%2."/>
+      <w:lvlJc w:val="left"/>
+      <w:pPr>
+        <w:ind w:left="1440" w:hanging="360"/>
+      </w:pPr>
+    </w:lvl>
+    <w:lvl w:ilvl="2" w:tplc="0C0A001B" w:tentative="1">
+      <w:start w:val="1"/>
+      <w:numFmt w:val="lowerRoman"/>
+      <w:lvlText w:val="%3."/>
+      <w:lvlJc w:val="right"/>
+      <w:pPr>
+        <w:ind w:left="2160" w:hanging="180"/>
+      </w:pPr>
+    </w:lvl>
+    <w:lvl w:ilvl="3" w:tplc="0C0A000F" w:tentative="1">
+      <w:start w:val="1"/>
+      <w:numFmt w:val="decimal"/>
+      <w:lvlText w:val="%4."/>
+      <w:lvlJc w:val="left"/>
+      <w:pPr>
+        <w:ind w:left="2880" w:hanging="360"/>
+      </w:pPr>
+    </w:lvl>
+    <w:lvl w:ilvl="4" w:tplc="0C0A0019" w:tentative="1">
+      <w:start w:val="1"/>
+      <w:numFmt w:val="lowerLetter"/>
+      <w:lvlText w:val="%5."/>
+      <w:lvlJc w:val="left"/>
+      <w:pPr>
+        <w:ind w:left="3600" w:hanging="360"/>
+      </w:pPr>
+    </w:lvl>
+    <w:lvl w:ilvl="5" w:tplc="0C0A001B" w:tentative="1">
+      <w:start w:val="1"/>
+      <w:numFmt w:val="lowerRoman"/>
+      <w:lvlText w:val="%6."/>
+      <w:lvlJc w:val="right"/>
+      <w:pPr>
+        <w:ind w:left="4320" w:hanging="180"/>
+      </w:pPr>
+    </w:lvl>
+    <w:lvl w:ilvl="6" w:tplc="0C0A000F" w:tentative="1">
+      <w:start w:val="1"/>
+      <w:numFmt w:val="decimal"/>
+      <w:lvlText w:val="%7."/>
+      <w:lvlJc w:val="left"/>
+      <w:pPr>
+        <w:ind w:left="5040" w:hanging="360"/>
+      </w:pPr>
+    </w:lvl>
+    <w:lvl w:ilvl="7" w:tplc="0C0A0019" w:tentative="1">
+      <w:start w:val="1"/>
+      <w:numFmt w:val="lowerLetter"/>
+      <w:lvlText w:val="%8."/>
+      <w:lvlJc w:val="left"/>
+      <w:pPr>
+        <w:ind w:left="5760" w:hanging="360"/>
+      </w:pPr>
+    </w:lvl>
+    <w:lvl w:ilvl="8" w:tplc="0C0A001B" w:tentative="1">
+      <w:start w:val="1"/>
+      <w:numFmt w:val="lowerRoman"/>
+      <w:lvlText w:val="%9."/>
+      <w:lvlJc w:val="right"/>
+      <w:pPr>
+        <w:ind w:left="6480" w:hanging="180"/>
+      </w:pPr>
+    </w:lvl>
+  </w:abstractNum>
+  <w:abstractNum w:abstractNumId="33" w15:restartNumberingAfterBreak="0">
+    <w:nsid w:val="5B8B321C"/>
+    <w:multiLevelType w:val="hybridMultilevel"/>
+    <w:tmpl w:val="24901F66"/>
+    <w:lvl w:ilvl="0" w:tplc="0C0A000F">
+      <w:start w:val="1"/>
+      <w:numFmt w:val="decimal"/>
+      <w:lvlText w:val="%1."/>
+      <w:lvlJc w:val="left"/>
+      <w:pPr>
+        <w:ind w:left="720" w:hanging="360"/>
+      </w:pPr>
+    </w:lvl>
+    <w:lvl w:ilvl="1" w:tplc="0C0A0019" w:tentative="1">
+      <w:start w:val="1"/>
+      <w:numFmt w:val="lowerLetter"/>
+      <w:lvlText w:val="%2."/>
+      <w:lvlJc w:val="left"/>
+      <w:pPr>
+        <w:ind w:left="1440" w:hanging="360"/>
+      </w:pPr>
+    </w:lvl>
+    <w:lvl w:ilvl="2" w:tplc="0C0A001B" w:tentative="1">
+      <w:start w:val="1"/>
+      <w:numFmt w:val="lowerRoman"/>
+      <w:lvlText w:val="%3."/>
+      <w:lvlJc w:val="right"/>
+      <w:pPr>
+        <w:ind w:left="2160" w:hanging="180"/>
+      </w:pPr>
+    </w:lvl>
+    <w:lvl w:ilvl="3" w:tplc="0C0A000F" w:tentative="1">
+      <w:start w:val="1"/>
+      <w:numFmt w:val="decimal"/>
+      <w:lvlText w:val="%4."/>
+      <w:lvlJc w:val="left"/>
+      <w:pPr>
+        <w:ind w:left="2880" w:hanging="360"/>
+      </w:pPr>
+    </w:lvl>
+    <w:lvl w:ilvl="4" w:tplc="0C0A0019" w:tentative="1">
+      <w:start w:val="1"/>
+      <w:numFmt w:val="lowerLetter"/>
+      <w:lvlText w:val="%5."/>
+      <w:lvlJc w:val="left"/>
+      <w:pPr>
+        <w:ind w:left="3600" w:hanging="360"/>
+      </w:pPr>
+    </w:lvl>
+    <w:lvl w:ilvl="5" w:tplc="0C0A001B" w:tentative="1">
+      <w:start w:val="1"/>
+      <w:numFmt w:val="lowerRoman"/>
+      <w:lvlText w:val="%6."/>
+      <w:lvlJc w:val="right"/>
+      <w:pPr>
+        <w:ind w:left="4320" w:hanging="180"/>
+      </w:pPr>
+    </w:lvl>
+    <w:lvl w:ilvl="6" w:tplc="0C0A000F" w:tentative="1">
+      <w:start w:val="1"/>
+      <w:numFmt w:val="decimal"/>
+      <w:lvlText w:val="%7."/>
+      <w:lvlJc w:val="left"/>
+      <w:pPr>
+        <w:ind w:left="5040" w:hanging="360"/>
+      </w:pPr>
+    </w:lvl>
+    <w:lvl w:ilvl="7" w:tplc="0C0A0019" w:tentative="1">
+      <w:start w:val="1"/>
+      <w:numFmt w:val="lowerLetter"/>
+      <w:lvlText w:val="%8."/>
+      <w:lvlJc w:val="left"/>
+      <w:pPr>
+        <w:ind w:left="5760" w:hanging="360"/>
+      </w:pPr>
+    </w:lvl>
+    <w:lvl w:ilvl="8" w:tplc="0C0A001B" w:tentative="1">
+      <w:start w:val="1"/>
+      <w:numFmt w:val="lowerRoman"/>
+      <w:lvlText w:val="%9."/>
+      <w:lvlJc w:val="right"/>
+      <w:pPr>
+        <w:ind w:left="6480" w:hanging="180"/>
+      </w:pPr>
+    </w:lvl>
+  </w:abstractNum>
+  <w:abstractNum w:abstractNumId="34" w15:restartNumberingAfterBreak="0">
     <w:nsid w:val="5F087CA2"/>
     <w:multiLevelType w:val="hybridMultilevel"/>
     <w:tmpl w:val="D0222C8E"/>
@@ -16473,7 +16408,7 @@
       </w:pPr>
     </w:lvl>
   </w:abstractNum>
-  <w:abstractNum w:abstractNumId="31" w15:restartNumberingAfterBreak="0">
+  <w:abstractNum w:abstractNumId="35" w15:restartNumberingAfterBreak="0">
     <w:nsid w:val="5F73789B"/>
     <w:multiLevelType w:val="hybridMultilevel"/>
     <w:tmpl w:val="5C0238A6"/>
@@ -16559,7 +16494,7 @@
       </w:pPr>
     </w:lvl>
   </w:abstractNum>
-  <w:abstractNum w:abstractNumId="32" w15:restartNumberingAfterBreak="0">
+  <w:abstractNum w:abstractNumId="36" w15:restartNumberingAfterBreak="0">
     <w:nsid w:val="61750803"/>
     <w:multiLevelType w:val="hybridMultilevel"/>
     <w:tmpl w:val="7A163D9E"/>
@@ -16645,7 +16580,7 @@
       </w:pPr>
     </w:lvl>
   </w:abstractNum>
-  <w:abstractNum w:abstractNumId="33" w15:restartNumberingAfterBreak="0">
+  <w:abstractNum w:abstractNumId="37" w15:restartNumberingAfterBreak="0">
     <w:nsid w:val="6283085F"/>
     <w:multiLevelType w:val="hybridMultilevel"/>
     <w:tmpl w:val="7700955E"/>
@@ -16734,7 +16669,7 @@
       </w:pPr>
     </w:lvl>
   </w:abstractNum>
-  <w:abstractNum w:abstractNumId="34" w15:restartNumberingAfterBreak="0">
+  <w:abstractNum w:abstractNumId="38" w15:restartNumberingAfterBreak="0">
     <w:nsid w:val="6A4C3670"/>
     <w:multiLevelType w:val="hybridMultilevel"/>
     <w:tmpl w:val="55B435BE"/>
@@ -16820,7 +16755,7 @@
       </w:pPr>
     </w:lvl>
   </w:abstractNum>
-  <w:abstractNum w:abstractNumId="35" w15:restartNumberingAfterBreak="0">
+  <w:abstractNum w:abstractNumId="39" w15:restartNumberingAfterBreak="0">
     <w:nsid w:val="6B0613E7"/>
     <w:multiLevelType w:val="hybridMultilevel"/>
     <w:tmpl w:val="7700955E"/>
@@ -16909,7 +16844,7 @@
       </w:pPr>
     </w:lvl>
   </w:abstractNum>
-  <w:abstractNum w:abstractNumId="36" w15:restartNumberingAfterBreak="0">
+  <w:abstractNum w:abstractNumId="40" w15:restartNumberingAfterBreak="0">
     <w:nsid w:val="6C164B46"/>
     <w:multiLevelType w:val="hybridMultilevel"/>
     <w:tmpl w:val="8C3C3B60"/>
@@ -16995,7 +16930,7 @@
       </w:pPr>
     </w:lvl>
   </w:abstractNum>
-  <w:abstractNum w:abstractNumId="37" w15:restartNumberingAfterBreak="0">
+  <w:abstractNum w:abstractNumId="41" w15:restartNumberingAfterBreak="0">
     <w:nsid w:val="70703F0F"/>
     <w:multiLevelType w:val="hybridMultilevel"/>
     <w:tmpl w:val="B20E2FCC"/>
@@ -17081,7 +17016,7 @@
       </w:pPr>
     </w:lvl>
   </w:abstractNum>
-  <w:abstractNum w:abstractNumId="38" w15:restartNumberingAfterBreak="0">
+  <w:abstractNum w:abstractNumId="42" w15:restartNumberingAfterBreak="0">
     <w:nsid w:val="71B623FA"/>
     <w:multiLevelType w:val="hybridMultilevel"/>
     <w:tmpl w:val="CC347EF0"/>
@@ -17170,7 +17105,93 @@
       </w:pPr>
     </w:lvl>
   </w:abstractNum>
-  <w:abstractNum w:abstractNumId="39" w15:restartNumberingAfterBreak="0">
+  <w:abstractNum w:abstractNumId="43" w15:restartNumberingAfterBreak="0">
+    <w:nsid w:val="7D7D0734"/>
+    <w:multiLevelType w:val="hybridMultilevel"/>
+    <w:tmpl w:val="0CEC1758"/>
+    <w:lvl w:ilvl="0" w:tplc="0C0A000F">
+      <w:start w:val="1"/>
+      <w:numFmt w:val="decimal"/>
+      <w:lvlText w:val="%1."/>
+      <w:lvlJc w:val="left"/>
+      <w:pPr>
+        <w:ind w:left="720" w:hanging="360"/>
+      </w:pPr>
+    </w:lvl>
+    <w:lvl w:ilvl="1" w:tplc="0C0A0019" w:tentative="1">
+      <w:start w:val="1"/>
+      <w:numFmt w:val="lowerLetter"/>
+      <w:lvlText w:val="%2."/>
+      <w:lvlJc w:val="left"/>
+      <w:pPr>
+        <w:ind w:left="1440" w:hanging="360"/>
+      </w:pPr>
+    </w:lvl>
+    <w:lvl w:ilvl="2" w:tplc="0C0A001B" w:tentative="1">
+      <w:start w:val="1"/>
+      <w:numFmt w:val="lowerRoman"/>
+      <w:lvlText w:val="%3."/>
+      <w:lvlJc w:val="right"/>
+      <w:pPr>
+        <w:ind w:left="2160" w:hanging="180"/>
+      </w:pPr>
+    </w:lvl>
+    <w:lvl w:ilvl="3" w:tplc="0C0A000F" w:tentative="1">
+      <w:start w:val="1"/>
+      <w:numFmt w:val="decimal"/>
+      <w:lvlText w:val="%4."/>
+      <w:lvlJc w:val="left"/>
+      <w:pPr>
+        <w:ind w:left="2880" w:hanging="360"/>
+      </w:pPr>
+    </w:lvl>
+    <w:lvl w:ilvl="4" w:tplc="0C0A0019" w:tentative="1">
+      <w:start w:val="1"/>
+      <w:numFmt w:val="lowerLetter"/>
+      <w:lvlText w:val="%5."/>
+      <w:lvlJc w:val="left"/>
+      <w:pPr>
+        <w:ind w:left="3600" w:hanging="360"/>
+      </w:pPr>
+    </w:lvl>
+    <w:lvl w:ilvl="5" w:tplc="0C0A001B" w:tentative="1">
+      <w:start w:val="1"/>
+      <w:numFmt w:val="lowerRoman"/>
+      <w:lvlText w:val="%6."/>
+      <w:lvlJc w:val="right"/>
+      <w:pPr>
+        <w:ind w:left="4320" w:hanging="180"/>
+      </w:pPr>
+    </w:lvl>
+    <w:lvl w:ilvl="6" w:tplc="0C0A000F" w:tentative="1">
+      <w:start w:val="1"/>
+      <w:numFmt w:val="decimal"/>
+      <w:lvlText w:val="%7."/>
+      <w:lvlJc w:val="left"/>
+      <w:pPr>
+        <w:ind w:left="5040" w:hanging="360"/>
+      </w:pPr>
+    </w:lvl>
+    <w:lvl w:ilvl="7" w:tplc="0C0A0019" w:tentative="1">
+      <w:start w:val="1"/>
+      <w:numFmt w:val="lowerLetter"/>
+      <w:lvlText w:val="%8."/>
+      <w:lvlJc w:val="left"/>
+      <w:pPr>
+        <w:ind w:left="5760" w:hanging="360"/>
+      </w:pPr>
+    </w:lvl>
+    <w:lvl w:ilvl="8" w:tplc="0C0A001B" w:tentative="1">
+      <w:start w:val="1"/>
+      <w:numFmt w:val="lowerRoman"/>
+      <w:lvlText w:val="%9."/>
+      <w:lvlJc w:val="right"/>
+      <w:pPr>
+        <w:ind w:left="6480" w:hanging="180"/>
+      </w:pPr>
+    </w:lvl>
+  </w:abstractNum>
+  <w:abstractNum w:abstractNumId="44" w15:restartNumberingAfterBreak="0">
     <w:nsid w:val="7D8535BE"/>
     <w:multiLevelType w:val="hybridMultilevel"/>
     <w:tmpl w:val="A5AAEC1A"/>
@@ -17259,7 +17280,7 @@
       </w:pPr>
     </w:lvl>
   </w:abstractNum>
-  <w:abstractNum w:abstractNumId="40" w15:restartNumberingAfterBreak="0">
+  <w:abstractNum w:abstractNumId="45" w15:restartNumberingAfterBreak="0">
     <w:nsid w:val="7D8D4D9E"/>
     <w:multiLevelType w:val="hybridMultilevel"/>
     <w:tmpl w:val="BA18C3EA"/>
@@ -17345,7 +17366,7 @@
       </w:pPr>
     </w:lvl>
   </w:abstractNum>
-  <w:abstractNum w:abstractNumId="41" w15:restartNumberingAfterBreak="0">
+  <w:abstractNum w:abstractNumId="46" w15:restartNumberingAfterBreak="0">
     <w:nsid w:val="7DE47A15"/>
     <w:multiLevelType w:val="hybridMultilevel"/>
     <w:tmpl w:val="7460F47E"/>
@@ -17431,7 +17452,7 @@
       </w:pPr>
     </w:lvl>
   </w:abstractNum>
-  <w:abstractNum w:abstractNumId="42" w15:restartNumberingAfterBreak="0">
+  <w:abstractNum w:abstractNumId="47" w15:restartNumberingAfterBreak="0">
     <w:nsid w:val="7E247FB8"/>
     <w:multiLevelType w:val="hybridMultilevel"/>
     <w:tmpl w:val="D0222C8E"/>
@@ -17517,7 +17538,93 @@
       </w:pPr>
     </w:lvl>
   </w:abstractNum>
-  <w:abstractNum w:abstractNumId="43" w15:restartNumberingAfterBreak="0">
+  <w:abstractNum w:abstractNumId="48" w15:restartNumberingAfterBreak="0">
+    <w:nsid w:val="7ED63ECC"/>
+    <w:multiLevelType w:val="hybridMultilevel"/>
+    <w:tmpl w:val="ACBA0B86"/>
+    <w:lvl w:ilvl="0" w:tplc="0C0A000F">
+      <w:start w:val="1"/>
+      <w:numFmt w:val="decimal"/>
+      <w:lvlText w:val="%1."/>
+      <w:lvlJc w:val="left"/>
+      <w:pPr>
+        <w:ind w:left="720" w:hanging="360"/>
+      </w:pPr>
+    </w:lvl>
+    <w:lvl w:ilvl="1" w:tplc="0C0A0019" w:tentative="1">
+      <w:start w:val="1"/>
+      <w:numFmt w:val="lowerLetter"/>
+      <w:lvlText w:val="%2."/>
+      <w:lvlJc w:val="left"/>
+      <w:pPr>
+        <w:ind w:left="1440" w:hanging="360"/>
+      </w:pPr>
+    </w:lvl>
+    <w:lvl w:ilvl="2" w:tplc="0C0A001B" w:tentative="1">
+      <w:start w:val="1"/>
+      <w:numFmt w:val="lowerRoman"/>
+      <w:lvlText w:val="%3."/>
+      <w:lvlJc w:val="right"/>
+      <w:pPr>
+        <w:ind w:left="2160" w:hanging="180"/>
+      </w:pPr>
+    </w:lvl>
+    <w:lvl w:ilvl="3" w:tplc="0C0A000F" w:tentative="1">
+      <w:start w:val="1"/>
+      <w:numFmt w:val="decimal"/>
+      <w:lvlText w:val="%4."/>
+      <w:lvlJc w:val="left"/>
+      <w:pPr>
+        <w:ind w:left="2880" w:hanging="360"/>
+      </w:pPr>
+    </w:lvl>
+    <w:lvl w:ilvl="4" w:tplc="0C0A0019" w:tentative="1">
+      <w:start w:val="1"/>
+      <w:numFmt w:val="lowerLetter"/>
+      <w:lvlText w:val="%5."/>
+      <w:lvlJc w:val="left"/>
+      <w:pPr>
+        <w:ind w:left="3600" w:hanging="360"/>
+      </w:pPr>
+    </w:lvl>
+    <w:lvl w:ilvl="5" w:tplc="0C0A001B" w:tentative="1">
+      <w:start w:val="1"/>
+      <w:numFmt w:val="lowerRoman"/>
+      <w:lvlText w:val="%6."/>
+      <w:lvlJc w:val="right"/>
+      <w:pPr>
+        <w:ind w:left="4320" w:hanging="180"/>
+      </w:pPr>
+    </w:lvl>
+    <w:lvl w:ilvl="6" w:tplc="0C0A000F" w:tentative="1">
+      <w:start w:val="1"/>
+      <w:numFmt w:val="decimal"/>
+      <w:lvlText w:val="%7."/>
+      <w:lvlJc w:val="left"/>
+      <w:pPr>
+        <w:ind w:left="5040" w:hanging="360"/>
+      </w:pPr>
+    </w:lvl>
+    <w:lvl w:ilvl="7" w:tplc="0C0A0019" w:tentative="1">
+      <w:start w:val="1"/>
+      <w:numFmt w:val="lowerLetter"/>
+      <w:lvlText w:val="%8."/>
+      <w:lvlJc w:val="left"/>
+      <w:pPr>
+        <w:ind w:left="5760" w:hanging="360"/>
+      </w:pPr>
+    </w:lvl>
+    <w:lvl w:ilvl="8" w:tplc="0C0A001B" w:tentative="1">
+      <w:start w:val="1"/>
+      <w:numFmt w:val="lowerRoman"/>
+      <w:lvlText w:val="%9."/>
+      <w:lvlJc w:val="right"/>
+      <w:pPr>
+        <w:ind w:left="6480" w:hanging="180"/>
+      </w:pPr>
+    </w:lvl>
+  </w:abstractNum>
+  <w:abstractNum w:abstractNumId="49" w15:restartNumberingAfterBreak="0">
     <w:nsid w:val="7FA07A38"/>
     <w:multiLevelType w:val="hybridMultilevel"/>
     <w:tmpl w:val="3050B300"/>
@@ -17604,13 +17711,13 @@
     </w:lvl>
   </w:abstractNum>
   <w:num w:numId="1">
-    <w:abstractNumId w:val="31"/>
+    <w:abstractNumId w:val="35"/>
   </w:num>
   <w:num w:numId="2">
-    <w:abstractNumId w:val="27"/>
+    <w:abstractNumId w:val="29"/>
   </w:num>
   <w:num w:numId="3">
-    <w:abstractNumId w:val="37"/>
+    <w:abstractNumId w:val="41"/>
   </w:num>
   <w:num w:numId="4">
     <w:abstractNumId w:val="7"/>
@@ -17619,121 +17726,139 @@
     <w:abstractNumId w:val="3"/>
   </w:num>
   <w:num w:numId="6">
-    <w:abstractNumId w:val="41"/>
+    <w:abstractNumId w:val="46"/>
   </w:num>
   <w:num w:numId="7">
-    <w:abstractNumId w:val="22"/>
+    <w:abstractNumId w:val="23"/>
   </w:num>
   <w:num w:numId="8">
-    <w:abstractNumId w:val="15"/>
+    <w:abstractNumId w:val="16"/>
   </w:num>
   <w:num w:numId="9">
-    <w:abstractNumId w:val="34"/>
+    <w:abstractNumId w:val="38"/>
   </w:num>
   <w:num w:numId="10">
-    <w:abstractNumId w:val="32"/>
+    <w:abstractNumId w:val="36"/>
   </w:num>
   <w:num w:numId="11">
     <w:abstractNumId w:val="9"/>
   </w:num>
   <w:num w:numId="12">
-    <w:abstractNumId w:val="23"/>
+    <w:abstractNumId w:val="24"/>
   </w:num>
   <w:num w:numId="13">
     <w:abstractNumId w:val="5"/>
   </w:num>
   <w:num w:numId="14">
-    <w:abstractNumId w:val="24"/>
+    <w:abstractNumId w:val="26"/>
   </w:num>
   <w:num w:numId="15">
-    <w:abstractNumId w:val="26"/>
+    <w:abstractNumId w:val="28"/>
   </w:num>
   <w:num w:numId="16">
-    <w:abstractNumId w:val="39"/>
+    <w:abstractNumId w:val="44"/>
   </w:num>
   <w:num w:numId="17">
+    <w:abstractNumId w:val="20"/>
+  </w:num>
+  <w:num w:numId="18">
+    <w:abstractNumId w:val="30"/>
+  </w:num>
+  <w:num w:numId="19">
+    <w:abstractNumId w:val="21"/>
+  </w:num>
+  <w:num w:numId="20">
     <w:abstractNumId w:val="19"/>
   </w:num>
-  <w:num w:numId="18">
-    <w:abstractNumId w:val="28"/>
-  </w:num>
-  <w:num w:numId="19">
-    <w:abstractNumId w:val="20"/>
-  </w:num>
-  <w:num w:numId="20">
-    <w:abstractNumId w:val="18"/>
-  </w:num>
   <w:num w:numId="21">
-    <w:abstractNumId w:val="14"/>
+    <w:abstractNumId w:val="15"/>
   </w:num>
   <w:num w:numId="22">
-    <w:abstractNumId w:val="16"/>
+    <w:abstractNumId w:val="17"/>
   </w:num>
   <w:num w:numId="23">
-    <w:abstractNumId w:val="43"/>
+    <w:abstractNumId w:val="49"/>
   </w:num>
   <w:num w:numId="24">
-    <w:abstractNumId w:val="21"/>
+    <w:abstractNumId w:val="22"/>
   </w:num>
   <w:num w:numId="25">
-    <w:abstractNumId w:val="38"/>
+    <w:abstractNumId w:val="42"/>
   </w:num>
   <w:num w:numId="26">
     <w:abstractNumId w:val="1"/>
   </w:num>
   <w:num w:numId="27">
-    <w:abstractNumId w:val="35"/>
+    <w:abstractNumId w:val="39"/>
   </w:num>
   <w:num w:numId="28">
-    <w:abstractNumId w:val="42"/>
+    <w:abstractNumId w:val="47"/>
   </w:num>
   <w:num w:numId="29">
     <w:abstractNumId w:val="8"/>
   </w:num>
   <w:num w:numId="30">
-    <w:abstractNumId w:val="25"/>
+    <w:abstractNumId w:val="27"/>
   </w:num>
   <w:num w:numId="31">
-    <w:abstractNumId w:val="10"/>
+    <w:abstractNumId w:val="11"/>
   </w:num>
   <w:num w:numId="32">
-    <w:abstractNumId w:val="36"/>
+    <w:abstractNumId w:val="40"/>
   </w:num>
   <w:num w:numId="33">
-    <w:abstractNumId w:val="40"/>
+    <w:abstractNumId w:val="45"/>
   </w:num>
   <w:num w:numId="34">
-    <w:abstractNumId w:val="17"/>
+    <w:abstractNumId w:val="18"/>
   </w:num>
   <w:num w:numId="35">
     <w:abstractNumId w:val="0"/>
   </w:num>
   <w:num w:numId="36">
-    <w:abstractNumId w:val="12"/>
+    <w:abstractNumId w:val="13"/>
   </w:num>
   <w:num w:numId="37">
     <w:abstractNumId w:val="4"/>
   </w:num>
   <w:num w:numId="38">
-    <w:abstractNumId w:val="11"/>
+    <w:abstractNumId w:val="12"/>
   </w:num>
   <w:num w:numId="39">
-    <w:abstractNumId w:val="33"/>
+    <w:abstractNumId w:val="37"/>
   </w:num>
   <w:num w:numId="40">
-    <w:abstractNumId w:val="30"/>
+    <w:abstractNumId w:val="34"/>
   </w:num>
   <w:num w:numId="41">
     <w:abstractNumId w:val="2"/>
   </w:num>
   <w:num w:numId="42">
-    <w:abstractNumId w:val="13"/>
+    <w:abstractNumId w:val="14"/>
   </w:num>
   <w:num w:numId="43">
     <w:abstractNumId w:val="6"/>
   </w:num>
   <w:num w:numId="44">
-    <w:abstractNumId w:val="29"/>
+    <w:abstractNumId w:val="31"/>
+  </w:num>
+  <w:num w:numId="45">
+    <w:abstractNumId w:val="10"/>
+  </w:num>
+  <w:num w:numId="46">
+    <w:abstractNumId w:val="48"/>
+  </w:num>
+  <w:num w:numId="47">
+    <w:abstractNumId w:val="43"/>
+  </w:num>
+  <w:num w:numId="48">
+    <w:abstractNumId w:val="32"/>
+  </w:num>
+  <w:num w:numId="49">
+    <w:abstractNumId w:val="33"/>
+  </w:num>
+  <w:num w:numId="50">
+    <w:abstractNumId w:val="25"/>
   </w:num>
 </w:numbering>
 </file>
@@ -18213,6 +18338,7 @@
   <w:style w:type="character" w:default="1" w:styleId="Fuentedeprrafopredeter">
     <w:name w:val="Default Paragraph Font"/>
     <w:uiPriority w:val="1"/>
+    <w:semiHidden/>
     <w:unhideWhenUsed/>
   </w:style>
   <w:style w:type="table" w:default="1" w:styleId="Tablanormal">
@@ -19926,7 +20052,7 @@
 </file>
 
 <file path=customXml/itemProps1.xml><?xml version="1.0" encoding="utf-8"?>
-<ds:datastoreItem xmlns:ds="http://schemas.openxmlformats.org/officeDocument/2006/customXml" ds:itemID="{93804861-AF07-40E5-8672-C9374283A94D}">
+<ds:datastoreItem xmlns:ds="http://schemas.openxmlformats.org/officeDocument/2006/customXml" ds:itemID="{99298ACC-559D-4B38-BE68-4C642CA92DDF}">
   <ds:schemaRefs>
     <ds:schemaRef ds:uri="http://schemas.openxmlformats.org/officeDocument/2006/bibliography"/>
   </ds:schemaRefs>

</xml_diff>